<commit_message>
voy por desarrollo clases 2ºESO
</commit_message>
<xml_diff>
--- a/PRACTICUM/Memoria Prácticas.docx
+++ b/PRACTICUM/Memoria Prácticas.docx
@@ -869,31 +869,7 @@
           <w:szCs w:val="32"/>
           <w:lang w:val="es-ES"/>
         </w:rPr>
-        <w:t xml:space="preserve">Propuesta didáctica sobre </w:t>
-      </w:r>
-      <w:r>
-        <w:rPr>
-          <w:b/>
-          <w:bCs/>
-          <w:color w:val="BC14A0"/>
-          <w:kern w:val="2"/>
-          <w:sz w:val="32"/>
-          <w:szCs w:val="32"/>
-          <w:lang w:val="es-ES"/>
-        </w:rPr>
-        <w:t>“Chemical Reactions</w:t>
-      </w:r>
-      <w:r>
-        <w:rPr>
-          <w:b/>
-          <w:bCs/>
-          <w:color w:val="BC14A0"/>
-          <w:kern w:val="2"/>
-          <w:sz w:val="32"/>
-          <w:szCs w:val="32"/>
-          <w:lang w:val="es-ES"/>
-        </w:rPr>
-        <w:t>”</w:t>
+        <w:t>Propuesta didáctica sobre “Chemical Reactions”</w:t>
       </w:r>
     </w:p>
     <w:p>
@@ -3942,6 +3918,7 @@
     <w:p>
       <w:pPr>
         <w:spacing w:line="360" w:lineRule="auto"/>
+        <w:jc w:val="both"/>
         <w:rPr>
           <w:rFonts w:ascii="Arial" w:hAnsi="Arial" w:cs="Arial"/>
           <w:b/>
@@ -3958,6 +3935,7 @@
           <w:ilvl w:val="0"/>
           <w:numId w:val="10"/>
         </w:numPr>
+        <w:jc w:val="both"/>
         <w:rPr>
           <w:b/>
           <w:bCs/>
@@ -3995,6 +3973,7 @@
       <w:pPr>
         <w:pStyle w:val="Default"/>
         <w:ind w:left="720"/>
+        <w:jc w:val="both"/>
         <w:rPr>
           <w:b/>
           <w:bCs/>
@@ -4011,6 +3990,7 @@
         <w:autoSpaceDN w:val="0"/>
         <w:adjustRightInd w:val="0"/>
         <w:spacing w:after="0" w:line="360" w:lineRule="auto"/>
+        <w:jc w:val="both"/>
         <w:rPr>
           <w:rFonts w:ascii="Arial" w:hAnsi="Arial" w:cs="Arial"/>
           <w:b/>
@@ -4231,6 +4211,7 @@
     <w:p>
       <w:pPr>
         <w:spacing w:line="360" w:lineRule="auto"/>
+        <w:jc w:val="both"/>
         <w:rPr>
           <w:rFonts w:ascii="Arial" w:hAnsi="Arial" w:cs="Arial"/>
           <w:b/>
@@ -4253,6 +4234,7 @@
     <w:p>
       <w:pPr>
         <w:spacing w:line="360" w:lineRule="auto"/>
+        <w:jc w:val="both"/>
         <w:rPr>
           <w:rFonts w:ascii="Arial" w:hAnsi="Arial" w:cs="Arial"/>
           <w:b/>
@@ -4312,6 +4294,7 @@
           <w:numId w:val="11"/>
         </w:numPr>
         <w:spacing w:line="360" w:lineRule="auto"/>
+        <w:jc w:val="both"/>
         <w:rPr>
           <w:rFonts w:ascii="Arial" w:hAnsi="Arial" w:cs="Arial"/>
           <w:lang w:val="es-ES"/>
@@ -4375,6 +4358,7 @@
           <w:numId w:val="11"/>
         </w:numPr>
         <w:spacing w:line="360" w:lineRule="auto"/>
+        <w:jc w:val="both"/>
         <w:rPr>
           <w:rFonts w:ascii="Arial" w:hAnsi="Arial" w:cs="Arial"/>
           <w:lang w:val="es-ES"/>
@@ -4396,6 +4380,7 @@
           <w:numId w:val="11"/>
         </w:numPr>
         <w:spacing w:line="360" w:lineRule="auto"/>
+        <w:jc w:val="both"/>
         <w:rPr>
           <w:rFonts w:ascii="Arial" w:hAnsi="Arial" w:cs="Arial"/>
           <w:lang w:val="es-ES"/>
@@ -4417,6 +4402,7 @@
           <w:numId w:val="11"/>
         </w:numPr>
         <w:spacing w:line="360" w:lineRule="auto"/>
+        <w:jc w:val="both"/>
         <w:rPr>
           <w:rFonts w:ascii="Arial" w:hAnsi="Arial" w:cs="Arial"/>
           <w:lang w:val="es-ES"/>
@@ -4447,6 +4433,7 @@
     <w:p>
       <w:pPr>
         <w:spacing w:line="360" w:lineRule="auto"/>
+        <w:jc w:val="both"/>
         <w:rPr>
           <w:rFonts w:ascii="Arial" w:hAnsi="Arial" w:cs="Arial"/>
           <w:lang w:val="es-ES"/>
@@ -4484,6 +4471,7 @@
     <w:p>
       <w:pPr>
         <w:spacing w:line="360" w:lineRule="auto"/>
+        <w:jc w:val="both"/>
         <w:rPr>
           <w:rFonts w:ascii="Arial" w:hAnsi="Arial" w:cs="Arial"/>
           <w:b/>
@@ -4530,6 +4518,7 @@
     <w:p>
       <w:pPr>
         <w:spacing w:line="360" w:lineRule="auto"/>
+        <w:jc w:val="both"/>
         <w:rPr>
           <w:rFonts w:ascii="Arial" w:hAnsi="Arial" w:cs="Arial"/>
           <w:b/>
@@ -4592,6 +4581,7 @@
     <w:p>
       <w:pPr>
         <w:spacing w:line="360" w:lineRule="auto"/>
+        <w:jc w:val="both"/>
         <w:rPr>
           <w:rFonts w:ascii="Arial" w:hAnsi="Arial" w:cs="Arial"/>
           <w:lang w:val="es-ES"/>
@@ -4636,6 +4626,7 @@
     <w:p>
       <w:pPr>
         <w:spacing w:line="360" w:lineRule="auto"/>
+        <w:jc w:val="both"/>
         <w:rPr>
           <w:rFonts w:ascii="Arial" w:hAnsi="Arial" w:cs="Arial"/>
           <w:lang w:val="es-ES"/>
@@ -4674,6 +4665,7 @@
     <w:p>
       <w:pPr>
         <w:spacing w:line="360" w:lineRule="auto"/>
+        <w:jc w:val="both"/>
         <w:rPr>
           <w:rFonts w:ascii="Arial" w:hAnsi="Arial" w:cs="Arial"/>
           <w:lang w:val="es-ES"/>
@@ -4697,6 +4689,7 @@
     <w:p>
       <w:pPr>
         <w:spacing w:line="360" w:lineRule="auto"/>
+        <w:jc w:val="both"/>
         <w:rPr>
           <w:rFonts w:ascii="Arial" w:hAnsi="Arial" w:cs="Arial"/>
           <w:lang w:val="es-ES"/>
@@ -4714,7 +4707,7 @@
       <w:pPr>
         <w:keepNext/>
         <w:spacing w:line="360" w:lineRule="auto"/>
-        <w:jc w:val="center"/>
+        <w:jc w:val="both"/>
       </w:pPr>
       <w:r>
         <w:rPr>
@@ -4762,6 +4755,7 @@
     <w:p>
       <w:pPr>
         <w:pStyle w:val="Caption"/>
+        <w:jc w:val="both"/>
         <w:rPr>
           <w:lang w:val="es-ES"/>
         </w:rPr>
@@ -4809,6 +4803,7 @@
     </w:p>
     <w:p>
       <w:pPr>
+        <w:jc w:val="both"/>
         <w:rPr>
           <w:rFonts w:ascii="Arial" w:hAnsi="Arial" w:cs="Arial"/>
           <w:lang w:val="es-ES"/>
@@ -4826,7 +4821,7 @@
           <w:rFonts w:ascii="Arial" w:hAnsi="Arial" w:cs="Arial"/>
           <w:lang w:val="es-ES"/>
         </w:rPr>
-        <w:t xml:space="preserve"> a los estudiantes para que comparen con las dadas tras el aprendizaje en la unidad. Es ahí cuando </w:t>
+        <w:t xml:space="preserve"> a los estudiantes para que comparen con las dadas tras el aprendizaje en la unidad. Es ahí cuando se </w:t>
       </w:r>
       <w:r>
         <w:rPr>
@@ -4834,7 +4829,7 @@
           <w:lang w:val="es-ES"/>
         </w:rPr>
         <w:lastRenderedPageBreak/>
-        <w:t xml:space="preserve">se debate y se reflexiona </w:t>
+        <w:t xml:space="preserve">debate y se reflexiona </w:t>
       </w:r>
       <w:r>
         <w:rPr>
@@ -4896,6 +4891,7 @@
     <w:p>
       <w:pPr>
         <w:spacing w:line="360" w:lineRule="auto"/>
+        <w:jc w:val="both"/>
         <w:rPr>
           <w:rFonts w:ascii="Arial" w:hAnsi="Arial" w:cs="Arial"/>
           <w:b/>
@@ -4970,6 +4966,7 @@
     <w:p>
       <w:pPr>
         <w:spacing w:line="360" w:lineRule="auto"/>
+        <w:jc w:val="both"/>
         <w:rPr>
           <w:rFonts w:ascii="Arial" w:hAnsi="Arial" w:cs="Arial"/>
           <w:lang w:val="es-ES"/>
@@ -5313,6 +5310,7 @@
     <w:p>
       <w:pPr>
         <w:spacing w:line="360" w:lineRule="auto"/>
+        <w:jc w:val="both"/>
         <w:rPr>
           <w:rFonts w:ascii="Arial" w:hAnsi="Arial" w:cs="Arial"/>
           <w:b/>
@@ -5375,6 +5373,7 @@
     <w:p>
       <w:pPr>
         <w:spacing w:line="360" w:lineRule="auto"/>
+        <w:jc w:val="both"/>
         <w:rPr>
           <w:rFonts w:ascii="Arial" w:hAnsi="Arial" w:cs="Arial"/>
           <w:i/>
@@ -5424,6 +5423,7 @@
     <w:p>
       <w:pPr>
         <w:spacing w:line="360" w:lineRule="auto"/>
+        <w:jc w:val="both"/>
         <w:rPr>
           <w:rFonts w:ascii="Arial" w:hAnsi="Arial" w:cs="Arial"/>
           <w:lang w:val="es-ES"/>
@@ -5447,6 +5447,7 @@
     <w:p>
       <w:pPr>
         <w:spacing w:line="360" w:lineRule="auto"/>
+        <w:jc w:val="both"/>
         <w:rPr>
           <w:rFonts w:ascii="Arial" w:hAnsi="Arial" w:cs="Arial"/>
           <w:lang w:val="es-ES"/>
@@ -5477,6 +5478,7 @@
     <w:p>
       <w:pPr>
         <w:spacing w:line="360" w:lineRule="auto"/>
+        <w:jc w:val="both"/>
         <w:rPr>
           <w:rFonts w:ascii="Arial" w:hAnsi="Arial" w:cs="Arial"/>
           <w:lang w:val="es-ES"/>
@@ -5514,6 +5516,7 @@
     <w:p>
       <w:pPr>
         <w:spacing w:line="360" w:lineRule="auto"/>
+        <w:jc w:val="both"/>
         <w:rPr>
           <w:rFonts w:ascii="Arial" w:hAnsi="Arial" w:cs="Arial"/>
           <w:lang w:val="es-ES"/>
@@ -5587,13 +5590,14 @@
       <w:pPr>
         <w:keepNext/>
         <w:spacing w:line="360" w:lineRule="auto"/>
-        <w:jc w:val="center"/>
-      </w:pPr>
-      <w:r>
-        <w:rPr>
-          <w:rFonts w:ascii="Arial" w:hAnsi="Arial" w:cs="Arial"/>
-          <w:b/>
-          <w:bCs/>
+        <w:jc w:val="both"/>
+      </w:pPr>
+      <w:r>
+        <w:rPr>
+          <w:rFonts w:ascii="Arial" w:hAnsi="Arial" w:cs="Arial"/>
+          <w:b/>
+          <w:bCs/>
+          <w:noProof/>
           <w:color w:val="FF0000"/>
           <w:lang w:val="es-ES"/>
         </w:rPr>
@@ -5638,6 +5642,7 @@
     <w:p>
       <w:pPr>
         <w:pStyle w:val="Caption"/>
+        <w:jc w:val="both"/>
         <w:rPr>
           <w:lang w:val="es-ES"/>
         </w:rPr>
@@ -5686,6 +5691,7 @@
     <w:p>
       <w:pPr>
         <w:spacing w:line="360" w:lineRule="auto"/>
+        <w:jc w:val="both"/>
         <w:rPr>
           <w:rFonts w:ascii="Arial" w:hAnsi="Arial" w:cs="Arial"/>
           <w:lang w:val="es-ES"/>
@@ -5709,6 +5715,7 @@
     <w:p>
       <w:pPr>
         <w:spacing w:line="360" w:lineRule="auto"/>
+        <w:jc w:val="both"/>
         <w:rPr>
           <w:rFonts w:ascii="Arial" w:hAnsi="Arial" w:cs="Arial"/>
           <w:b/>
@@ -5777,6 +5784,7 @@
     <w:p>
       <w:pPr>
         <w:spacing w:line="360" w:lineRule="auto"/>
+        <w:jc w:val="both"/>
         <w:rPr>
           <w:rFonts w:ascii="Arial" w:hAnsi="Arial" w:cs="Arial"/>
           <w:b/>
@@ -5839,6 +5847,7 @@
     <w:p>
       <w:pPr>
         <w:spacing w:line="360" w:lineRule="auto"/>
+        <w:jc w:val="both"/>
         <w:rPr>
           <w:rFonts w:ascii="Arial" w:hAnsi="Arial" w:cs="Arial"/>
           <w:lang w:val="es-ES"/>
@@ -5877,8 +5886,15 @@
           <w:rFonts w:ascii="Arial" w:hAnsi="Arial" w:cs="Arial"/>
           <w:lang w:val="es-ES"/>
         </w:rPr>
+        <w:t xml:space="preserve">tarda </w:t>
+      </w:r>
+      <w:r>
+        <w:rPr>
+          <w:rFonts w:ascii="Arial" w:hAnsi="Arial" w:cs="Arial"/>
+          <w:lang w:val="es-ES"/>
+        </w:rPr>
         <w:lastRenderedPageBreak/>
-        <w:t>tarda menos</w:t>
+        <w:t>menos</w:t>
       </w:r>
       <w:r>
         <w:rPr>
@@ -5934,7 +5950,7 @@
       <w:pPr>
         <w:keepNext/>
         <w:spacing w:line="360" w:lineRule="auto"/>
-        <w:jc w:val="center"/>
+        <w:jc w:val="both"/>
       </w:pPr>
       <w:r>
         <w:rPr>
@@ -5982,6 +5998,7 @@
     <w:p>
       <w:pPr>
         <w:pStyle w:val="Caption"/>
+        <w:jc w:val="both"/>
         <w:rPr>
           <w:rFonts w:ascii="Arial" w:hAnsi="Arial" w:cs="Arial"/>
           <w:lang w:val="es-ES"/>
@@ -6031,6 +6048,7 @@
     <w:p>
       <w:pPr>
         <w:spacing w:line="360" w:lineRule="auto"/>
+        <w:jc w:val="both"/>
         <w:rPr>
           <w:rFonts w:ascii="Arial" w:hAnsi="Arial" w:cs="Arial"/>
           <w:lang w:val="es-ES"/>
@@ -6159,6 +6177,7 @@
     <w:p>
       <w:pPr>
         <w:spacing w:line="360" w:lineRule="auto"/>
+        <w:jc w:val="both"/>
         <w:rPr>
           <w:rFonts w:ascii="Arial" w:hAnsi="Arial" w:cs="Arial"/>
           <w:b/>
@@ -6221,6 +6240,7 @@
     <w:p>
       <w:pPr>
         <w:spacing w:line="360" w:lineRule="auto"/>
+        <w:jc w:val="both"/>
         <w:rPr>
           <w:rFonts w:ascii="Arial" w:hAnsi="Arial" w:cs="Arial"/>
           <w:lang w:val="es-ES"/>
@@ -6244,6 +6264,7 @@
     <w:p>
       <w:pPr>
         <w:spacing w:line="360" w:lineRule="auto"/>
+        <w:jc w:val="both"/>
         <w:rPr>
           <w:rFonts w:ascii="Arial" w:hAnsi="Arial" w:cs="Arial"/>
           <w:lang w:val="es-ES"/>
@@ -6296,7 +6317,7 @@
       <w:pPr>
         <w:keepNext/>
         <w:spacing w:line="360" w:lineRule="auto"/>
-        <w:jc w:val="center"/>
+        <w:jc w:val="both"/>
       </w:pPr>
       <w:r>
         <w:rPr>
@@ -6345,7 +6366,7 @@
     <w:p>
       <w:pPr>
         <w:pStyle w:val="Caption"/>
-        <w:jc w:val="center"/>
+        <w:jc w:val="both"/>
         <w:rPr>
           <w:rFonts w:ascii="Arial" w:hAnsi="Arial" w:cs="Arial"/>
           <w:lang w:val="es-ES"/>
@@ -6401,6 +6422,7 @@
     <w:p>
       <w:pPr>
         <w:spacing w:line="360" w:lineRule="auto"/>
+        <w:jc w:val="both"/>
         <w:rPr>
           <w:rFonts w:ascii="Arial" w:hAnsi="Arial" w:cs="Arial"/>
           <w:lang w:val="es-ES"/>
@@ -6424,6 +6446,7 @@
     <w:p>
       <w:pPr>
         <w:spacing w:line="360" w:lineRule="auto"/>
+        <w:jc w:val="both"/>
         <w:rPr>
           <w:rFonts w:ascii="Arial" w:hAnsi="Arial" w:cs="Arial"/>
           <w:lang w:val="es-ES"/>
@@ -6454,6 +6477,7 @@
     <w:p>
       <w:pPr>
         <w:spacing w:line="360" w:lineRule="auto"/>
+        <w:jc w:val="both"/>
         <w:rPr>
           <w:rFonts w:ascii="Arial" w:hAnsi="Arial" w:cs="Arial"/>
           <w:lang w:val="es-ES"/>
@@ -6470,6 +6494,7 @@
     <w:p>
       <w:pPr>
         <w:spacing w:line="360" w:lineRule="auto"/>
+        <w:jc w:val="both"/>
         <w:rPr>
           <w:rFonts w:ascii="Arial" w:hAnsi="Arial" w:cs="Arial"/>
           <w:lang w:val="es-ES"/>
@@ -6556,6 +6581,7 @@
     <w:p>
       <w:pPr>
         <w:spacing w:line="360" w:lineRule="auto"/>
+        <w:jc w:val="both"/>
         <w:rPr>
           <w:rFonts w:ascii="Arial" w:hAnsi="Arial" w:cs="Arial"/>
           <w:lang w:val="es-ES"/>
@@ -6586,6 +6612,7 @@
     <w:p>
       <w:pPr>
         <w:spacing w:line="360" w:lineRule="auto"/>
+        <w:jc w:val="both"/>
         <w:rPr>
           <w:rFonts w:ascii="Arial" w:hAnsi="Arial" w:cs="Arial"/>
           <w:b/>
@@ -6665,15 +6692,17 @@
     <w:p>
       <w:pPr>
         <w:spacing w:line="360" w:lineRule="auto"/>
-        <w:rPr>
-          <w:rFonts w:ascii="Arial" w:hAnsi="Arial" w:cs="Arial"/>
-          <w:lang w:val="es-ES"/>
-        </w:rPr>
-      </w:pPr>
-    </w:p>
-    <w:p>
-      <w:pPr>
-        <w:spacing w:line="360" w:lineRule="auto"/>
+        <w:jc w:val="both"/>
+        <w:rPr>
+          <w:rFonts w:ascii="Arial" w:hAnsi="Arial" w:cs="Arial"/>
+          <w:lang w:val="es-ES"/>
+        </w:rPr>
+      </w:pPr>
+    </w:p>
+    <w:p>
+      <w:pPr>
+        <w:spacing w:line="360" w:lineRule="auto"/>
+        <w:jc w:val="both"/>
         <w:rPr>
           <w:rFonts w:ascii="Arial" w:hAnsi="Arial" w:cs="Arial"/>
           <w:lang w:val="es-ES"/>
@@ -6754,6 +6783,7 @@
     <w:p>
       <w:pPr>
         <w:spacing w:line="360" w:lineRule="auto"/>
+        <w:jc w:val="both"/>
         <w:rPr>
           <w:rFonts w:ascii="Arial" w:hAnsi="Arial" w:cs="Arial"/>
           <w:lang w:val="es-ES"/>
@@ -6777,6 +6807,7 @@
     <w:p>
       <w:pPr>
         <w:spacing w:line="360" w:lineRule="auto"/>
+        <w:jc w:val="both"/>
         <w:rPr>
           <w:rFonts w:ascii="Arial" w:hAnsi="Arial" w:cs="Arial"/>
           <w:lang w:val="es-ES"/>
@@ -6793,6 +6824,7 @@
     <w:p>
       <w:pPr>
         <w:spacing w:line="360" w:lineRule="auto"/>
+        <w:jc w:val="both"/>
         <w:rPr>
           <w:rFonts w:ascii="Arial" w:hAnsi="Arial" w:cs="Arial"/>
           <w:lang w:val="es-ES"/>
@@ -6817,11 +6849,12 @@
       <w:pPr>
         <w:keepNext/>
         <w:spacing w:line="360" w:lineRule="auto"/>
-        <w:jc w:val="center"/>
-      </w:pPr>
-      <w:r>
-        <w:rPr>
-          <w:rFonts w:ascii="Arial" w:hAnsi="Arial" w:cs="Arial"/>
+        <w:jc w:val="both"/>
+      </w:pPr>
+      <w:r>
+        <w:rPr>
+          <w:rFonts w:ascii="Arial" w:hAnsi="Arial" w:cs="Arial"/>
+          <w:noProof/>
           <w:color w:val="FF0000"/>
           <w:lang w:val="es-ES"/>
         </w:rPr>
@@ -6865,7 +6898,7 @@
     <w:p>
       <w:pPr>
         <w:pStyle w:val="Caption"/>
-        <w:jc w:val="center"/>
+        <w:jc w:val="both"/>
         <w:rPr>
           <w:lang w:val="es-ES"/>
         </w:rPr>
@@ -6914,7 +6947,7 @@
     <w:p>
       <w:pPr>
         <w:spacing w:line="360" w:lineRule="auto"/>
-        <w:jc w:val="center"/>
+        <w:jc w:val="both"/>
         <w:rPr>
           <w:rFonts w:ascii="Arial" w:hAnsi="Arial" w:cs="Arial"/>
           <w:lang w:val="es-ES"/>
@@ -6931,6 +6964,7 @@
     <w:p>
       <w:pPr>
         <w:spacing w:line="360" w:lineRule="auto"/>
+        <w:jc w:val="both"/>
         <w:rPr>
           <w:rFonts w:ascii="Arial" w:hAnsi="Arial" w:cs="Arial"/>
           <w:lang w:val="es-ES"/>
@@ -6976,6 +7010,7 @@
     <w:p>
       <w:pPr>
         <w:spacing w:line="360" w:lineRule="auto"/>
+        <w:jc w:val="both"/>
         <w:rPr>
           <w:rFonts w:ascii="Arial" w:hAnsi="Arial" w:cs="Arial"/>
           <w:lang w:val="es-ES"/>
@@ -6992,6 +7027,7 @@
     <w:p>
       <w:pPr>
         <w:spacing w:line="360" w:lineRule="auto"/>
+        <w:jc w:val="both"/>
         <w:rPr>
           <w:rFonts w:ascii="Arial" w:hAnsi="Arial" w:cs="Arial"/>
           <w:b/>
@@ -7071,17 +7107,121 @@
     <w:p>
       <w:pPr>
         <w:spacing w:line="360" w:lineRule="auto"/>
-        <w:rPr>
-          <w:rFonts w:ascii="Arial" w:hAnsi="Arial" w:cs="Arial"/>
-          <w:lang w:val="es-ES"/>
-        </w:rPr>
-      </w:pPr>
-      <w:r>
-        <w:rPr>
-          <w:rFonts w:ascii="Arial" w:hAnsi="Arial" w:cs="Arial"/>
-          <w:lang w:val="es-ES"/>
-        </w:rPr>
-        <w:t xml:space="preserve">Esta es otra clase fundamentalmente transmisiva en la que </w:t>
+        <w:jc w:val="both"/>
+        <w:rPr>
+          <w:rFonts w:ascii="Arial" w:hAnsi="Arial" w:cs="Arial"/>
+          <w:b/>
+          <w:bCs/>
+          <w:i/>
+          <w:iCs/>
+          <w:color w:val="7030A0"/>
+          <w:lang w:val="es-ES"/>
+        </w:rPr>
+      </w:pPr>
+      <w:r>
+        <w:rPr>
+          <w:rFonts w:ascii="Arial" w:hAnsi="Arial" w:cs="Arial"/>
+          <w:b/>
+          <w:bCs/>
+          <w:i/>
+          <w:iCs/>
+          <w:color w:val="7030A0"/>
+          <w:lang w:val="es-ES"/>
+        </w:rPr>
+        <w:t>Fase transmisiva con Science Bits</w:t>
+      </w:r>
+      <w:r>
+        <w:rPr>
+          <w:rFonts w:ascii="Arial" w:hAnsi="Arial" w:cs="Arial"/>
+          <w:b/>
+          <w:bCs/>
+          <w:i/>
+          <w:iCs/>
+          <w:color w:val="7030A0"/>
+          <w:lang w:val="es-ES"/>
+        </w:rPr>
+        <w:t xml:space="preserve"> (</w:t>
+      </w:r>
+      <w:r>
+        <w:rPr>
+          <w:rFonts w:ascii="Arial" w:hAnsi="Arial" w:cs="Arial"/>
+          <w:b/>
+          <w:bCs/>
+          <w:i/>
+          <w:iCs/>
+          <w:color w:val="7030A0"/>
+          <w:lang w:val="es-ES"/>
+        </w:rPr>
+        <w:t>2</w:t>
+      </w:r>
+      <w:r>
+        <w:rPr>
+          <w:rFonts w:ascii="Arial" w:hAnsi="Arial" w:cs="Arial"/>
+          <w:b/>
+          <w:bCs/>
+          <w:i/>
+          <w:iCs/>
+          <w:color w:val="7030A0"/>
+          <w:lang w:val="es-ES"/>
+        </w:rPr>
+        <w:t>0 min)</w:t>
+      </w:r>
+      <w:r>
+        <w:rPr>
+          <w:rFonts w:ascii="Arial" w:hAnsi="Arial" w:cs="Arial"/>
+          <w:b/>
+          <w:bCs/>
+          <w:i/>
+          <w:iCs/>
+          <w:color w:val="7030A0"/>
+          <w:lang w:val="es-ES"/>
+        </w:rPr>
+        <w:t>.</w:t>
+      </w:r>
+    </w:p>
+    <w:p>
+      <w:pPr>
+        <w:spacing w:line="360" w:lineRule="auto"/>
+        <w:jc w:val="both"/>
+        <w:rPr>
+          <w:rFonts w:ascii="Arial" w:hAnsi="Arial" w:cs="Arial"/>
+          <w:lang w:val="es-ES"/>
+        </w:rPr>
+      </w:pPr>
+      <w:r>
+        <w:rPr>
+          <w:rFonts w:ascii="Arial" w:hAnsi="Arial" w:cs="Arial"/>
+          <w:lang w:val="es-ES"/>
+        </w:rPr>
+        <w:t xml:space="preserve">Esta es otra </w:t>
+      </w:r>
+      <w:r>
+        <w:rPr>
+          <w:rFonts w:ascii="Arial" w:hAnsi="Arial" w:cs="Arial"/>
+          <w:lang w:val="es-ES"/>
+        </w:rPr>
+        <w:t>sección</w:t>
+      </w:r>
+      <w:r>
+        <w:rPr>
+          <w:rFonts w:ascii="Arial" w:hAnsi="Arial" w:cs="Arial"/>
+          <w:lang w:val="es-ES"/>
+        </w:rPr>
+        <w:t xml:space="preserve"> fundamentalmente transmisiva</w:t>
+      </w:r>
+      <w:r>
+        <w:rPr>
+          <w:rFonts w:ascii="Arial" w:hAnsi="Arial" w:cs="Arial"/>
+          <w:lang w:val="es-ES"/>
+        </w:rPr>
+        <w:t>,</w:t>
+      </w:r>
+      <w:r>
+        <w:rPr>
+          <w:rFonts w:ascii="Arial" w:hAnsi="Arial" w:cs="Arial"/>
+          <w:lang w:val="es-ES"/>
+        </w:rPr>
+        <w:t xml:space="preserve"> en la que </w:t>
       </w:r>
       <w:r>
         <w:rPr>
@@ -7108,6 +7248,7 @@
     <w:p>
       <w:pPr>
         <w:spacing w:line="360" w:lineRule="auto"/>
+        <w:jc w:val="both"/>
         <w:rPr>
           <w:rFonts w:ascii="Arial" w:hAnsi="Arial" w:cs="Arial"/>
           <w:lang w:val="es-ES"/>
@@ -7146,12 +7287,125 @@
           <w:rFonts w:ascii="Arial" w:hAnsi="Arial" w:cs="Arial"/>
           <w:lang w:val="es-ES"/>
         </w:rPr>
-        <w:t xml:space="preserve"> Se muestra el ejemplo de una pelota de baloncesto en un tiro libre o el de un tractor que sega unos cultivos.</w:t>
-      </w:r>
-    </w:p>
-    <w:p>
-      <w:pPr>
-        <w:spacing w:line="360" w:lineRule="auto"/>
+        <w:t xml:space="preserve"> Se muestra el ejemplo de una pelota de baloncesto en un tiro libre </w:t>
+      </w:r>
+      <w:r>
+        <w:rPr>
+          <w:rFonts w:ascii="Arial" w:hAnsi="Arial" w:cs="Arial"/>
+          <w:lang w:val="es-ES"/>
+        </w:rPr>
+        <w:t xml:space="preserve">(mostrada en la figura XXX), </w:t>
+      </w:r>
+      <w:r>
+        <w:rPr>
+          <w:rFonts w:ascii="Arial" w:hAnsi="Arial" w:cs="Arial"/>
+          <w:lang w:val="es-ES"/>
+        </w:rPr>
+        <w:t>o el de un tractor que sega unos cultivos.</w:t>
+      </w:r>
+    </w:p>
+    <w:p>
+      <w:pPr>
+        <w:keepNext/>
+        <w:spacing w:line="360" w:lineRule="auto"/>
+        <w:jc w:val="both"/>
+      </w:pPr>
+      <w:r>
+        <w:rPr>
+          <w:rFonts w:ascii="Arial" w:hAnsi="Arial" w:cs="Arial"/>
+          <w:lang w:val="es-ES"/>
+        </w:rPr>
+        <w:drawing>
+          <wp:inline distT="0" distB="0" distL="0" distR="0" wp14:anchorId="192269DB" wp14:editId="5843C036">
+            <wp:extent cx="4915326" cy="3017782"/>
+            <wp:effectExtent l="0" t="0" r="0" b="0"/>
+            <wp:docPr id="1982002058" name="Picture 1" descr="Chart&#10;&#10;Description automatically generated"/>
+            <wp:cNvGraphicFramePr>
+              <a:graphicFrameLocks xmlns:a="http://schemas.openxmlformats.org/drawingml/2006/main" noChangeAspect="1"/>
+            </wp:cNvGraphicFramePr>
+            <a:graphic xmlns:a="http://schemas.openxmlformats.org/drawingml/2006/main">
+              <a:graphicData uri="http://schemas.openxmlformats.org/drawingml/2006/picture">
+                <pic:pic xmlns:pic="http://schemas.openxmlformats.org/drawingml/2006/picture">
+                  <pic:nvPicPr>
+                    <pic:cNvPr id="1982002058" name="Picture 1" descr="Chart&#10;&#10;Description automatically generated"/>
+                    <pic:cNvPicPr/>
+                  </pic:nvPicPr>
+                  <pic:blipFill>
+                    <a:blip r:embed="rId14"/>
+                    <a:stretch>
+                      <a:fillRect/>
+                    </a:stretch>
+                  </pic:blipFill>
+                  <pic:spPr>
+                    <a:xfrm>
+                      <a:off x="0" y="0"/>
+                      <a:ext cx="4915326" cy="3017782"/>
+                    </a:xfrm>
+                    <a:prstGeom prst="rect">
+                      <a:avLst/>
+                    </a:prstGeom>
+                  </pic:spPr>
+                </pic:pic>
+              </a:graphicData>
+            </a:graphic>
+          </wp:inline>
+        </w:drawing>
+      </w:r>
+    </w:p>
+    <w:p>
+      <w:pPr>
+        <w:pStyle w:val="Caption"/>
+        <w:jc w:val="both"/>
+        <w:rPr>
+          <w:rFonts w:ascii="Arial" w:hAnsi="Arial" w:cs="Arial"/>
+          <w:lang w:val="es-ES"/>
+        </w:rPr>
+      </w:pPr>
+      <w:r>
+        <w:rPr>
+          <w:lang w:val="es-ES"/>
+        </w:rPr>
+        <w:t xml:space="preserve">Figura </w:t>
+      </w:r>
+      <w:r>
+        <w:fldChar w:fldCharType="begin"/>
+      </w:r>
+      <w:r>
+        <w:rPr>
+          <w:lang w:val="es-ES"/>
+        </w:rPr>
+        <w:instrText xml:space="preserve"> SEQ Figura \* ARABIC </w:instrText>
+      </w:r>
+      <w:r>
+        <w:fldChar w:fldCharType="separate"/>
+      </w:r>
+      <w:r>
+        <w:rPr>
+          <w:noProof/>
+          <w:lang w:val="es-ES"/>
+        </w:rPr>
+        <w:t>6</w:t>
+      </w:r>
+      <w:r>
+        <w:fldChar w:fldCharType="end"/>
+      </w:r>
+      <w:r>
+        <w:rPr>
+          <w:lang w:val="es-ES"/>
+        </w:rPr>
+        <w:t>. Gr</w:t>
+      </w:r>
+      <w:r>
+        <w:rPr>
+          <w:lang w:val="es-ES"/>
+        </w:rPr>
+        <w:t>áfica de la trayectoria de una pelota en Science Bits.</w:t>
+      </w:r>
+    </w:p>
+    <w:p>
+      <w:pPr>
+        <w:spacing w:line="360" w:lineRule="auto"/>
+        <w:jc w:val="both"/>
         <w:rPr>
           <w:rFonts w:ascii="Arial" w:hAnsi="Arial" w:cs="Arial"/>
           <w:lang w:val="es-ES"/>
@@ -7183,7 +7437,15 @@
           <w:rFonts w:ascii="Arial" w:hAnsi="Arial" w:cs="Arial"/>
           <w:lang w:val="es-ES"/>
         </w:rPr>
-        <w:t>, pero sirve para visualizar los “ritmos” del movimiento. En concreto, en este tipo de gráfica se representan movimientos estáticos, de velocidad constante (gráfica recta), y movimientos acelerados (gráfica curva). La gráfica de velocidad constante se liga con la ecuación de la recta aprendida en la asignatura de matemáticas</w:t>
+        <w:t xml:space="preserve">, pero sirve para visualizar los “ritmos” del movimiento. En concreto, en este tipo de gráfica se representan movimientos estáticos, de velocidad constante (gráfica recta), y movimientos acelerados (gráfica curva). La gráfica de velocidad constante se liga con la ecuación de la recta aprendida en la </w:t>
+      </w:r>
+      <w:r>
+        <w:rPr>
+          <w:rFonts w:ascii="Arial" w:hAnsi="Arial" w:cs="Arial"/>
+          <w:lang w:val="es-ES"/>
+        </w:rPr>
+        <w:lastRenderedPageBreak/>
+        <w:t>asignatura de matemáticas</w:t>
       </w:r>
       <w:r>
         <w:rPr>
@@ -7199,40 +7461,208 @@
         </w:rPr>
         <w:t xml:space="preserve"> </w:t>
       </w:r>
-    </w:p>
-    <w:p>
-      <w:pPr>
-        <w:spacing w:line="360" w:lineRule="auto"/>
-        <w:rPr>
-          <w:rFonts w:ascii="Arial" w:hAnsi="Arial" w:cs="Arial"/>
-          <w:lang w:val="es-ES"/>
-        </w:rPr>
-      </w:pPr>
-      <w:r>
-        <w:rPr>
-          <w:rFonts w:ascii="Arial" w:hAnsi="Arial" w:cs="Arial"/>
-          <w:lang w:val="es-ES"/>
-        </w:rPr>
-        <w:t>Se representan también los tres tipos de movimiento en gráficas v-t y a-t. Los alumnos anotan toda esta explicación en sus cuadernos para tenerla como referencia para el examen</w:t>
-      </w:r>
-      <w:r>
-        <w:rPr>
-          <w:rFonts w:ascii="Arial" w:hAnsi="Arial" w:cs="Arial"/>
-          <w:lang w:val="es-ES"/>
-        </w:rPr>
-        <w:t xml:space="preserve"> (20 min)</w:t>
-      </w:r>
-      <w:r>
-        <w:rPr>
-          <w:rFonts w:ascii="Arial" w:hAnsi="Arial" w:cs="Arial"/>
-          <w:lang w:val="es-ES"/>
-        </w:rPr>
-        <w:t xml:space="preserve">. </w:t>
-      </w:r>
-    </w:p>
-    <w:p>
-      <w:pPr>
-        <w:spacing w:line="360" w:lineRule="auto"/>
+      <w:r>
+        <w:rPr>
+          <w:rFonts w:ascii="Arial" w:hAnsi="Arial" w:cs="Arial"/>
+          <w:lang w:val="es-ES"/>
+        </w:rPr>
+        <w:t>La figura XXX muestra un fotograma de la animación de Science Bits en la que se muestra la relación entre la velocidad de los motoristas y las pendientes de sus gráficas d-t.</w:t>
+      </w:r>
+    </w:p>
+    <w:p>
+      <w:pPr>
+        <w:keepNext/>
+        <w:spacing w:line="360" w:lineRule="auto"/>
+        <w:jc w:val="both"/>
+      </w:pPr>
+      <w:r>
+        <w:rPr>
+          <w:rFonts w:ascii="Arial" w:hAnsi="Arial" w:cs="Arial"/>
+          <w:lang w:val="es-ES"/>
+        </w:rPr>
+        <w:drawing>
+          <wp:inline distT="0" distB="0" distL="0" distR="0" wp14:anchorId="0A9F1018" wp14:editId="58DA579C">
+            <wp:extent cx="5943600" cy="5036820"/>
+            <wp:effectExtent l="0" t="0" r="0" b="0"/>
+            <wp:docPr id="1350347020" name="Picture 1" descr="Chart, line chart&#10;&#10;Description automatically generated"/>
+            <wp:cNvGraphicFramePr>
+              <a:graphicFrameLocks xmlns:a="http://schemas.openxmlformats.org/drawingml/2006/main" noChangeAspect="1"/>
+            </wp:cNvGraphicFramePr>
+            <a:graphic xmlns:a="http://schemas.openxmlformats.org/drawingml/2006/main">
+              <a:graphicData uri="http://schemas.openxmlformats.org/drawingml/2006/picture">
+                <pic:pic xmlns:pic="http://schemas.openxmlformats.org/drawingml/2006/picture">
+                  <pic:nvPicPr>
+                    <pic:cNvPr id="1350347020" name="Picture 1" descr="Chart, line chart&#10;&#10;Description automatically generated"/>
+                    <pic:cNvPicPr/>
+                  </pic:nvPicPr>
+                  <pic:blipFill>
+                    <a:blip r:embed="rId15"/>
+                    <a:stretch>
+                      <a:fillRect/>
+                    </a:stretch>
+                  </pic:blipFill>
+                  <pic:spPr>
+                    <a:xfrm>
+                      <a:off x="0" y="0"/>
+                      <a:ext cx="5943600" cy="5036820"/>
+                    </a:xfrm>
+                    <a:prstGeom prst="rect">
+                      <a:avLst/>
+                    </a:prstGeom>
+                  </pic:spPr>
+                </pic:pic>
+              </a:graphicData>
+            </a:graphic>
+          </wp:inline>
+        </w:drawing>
+      </w:r>
+    </w:p>
+    <w:p>
+      <w:pPr>
+        <w:pStyle w:val="Caption"/>
+        <w:jc w:val="both"/>
+        <w:rPr>
+          <w:rFonts w:ascii="Arial" w:hAnsi="Arial" w:cs="Arial"/>
+          <w:lang w:val="es-ES"/>
+        </w:rPr>
+      </w:pPr>
+      <w:r>
+        <w:rPr>
+          <w:lang w:val="es-ES"/>
+        </w:rPr>
+        <w:t xml:space="preserve">Figura </w:t>
+      </w:r>
+      <w:r>
+        <w:fldChar w:fldCharType="begin"/>
+      </w:r>
+      <w:r>
+        <w:rPr>
+          <w:lang w:val="es-ES"/>
+        </w:rPr>
+        <w:instrText xml:space="preserve"> SEQ Figura \* ARABIC </w:instrText>
+      </w:r>
+      <w:r>
+        <w:fldChar w:fldCharType="separate"/>
+      </w:r>
+      <w:r>
+        <w:rPr>
+          <w:noProof/>
+          <w:lang w:val="es-ES"/>
+        </w:rPr>
+        <w:t>7</w:t>
+      </w:r>
+      <w:r>
+        <w:fldChar w:fldCharType="end"/>
+      </w:r>
+      <w:r>
+        <w:rPr>
+          <w:lang w:val="es-ES"/>
+        </w:rPr>
+        <w:t>. Fotograma de animación de v</w:t>
+      </w:r>
+      <w:r>
+        <w:rPr>
+          <w:lang w:val="es-ES"/>
+        </w:rPr>
+        <w:t>elocidad y pendiente en Science Bits.</w:t>
+      </w:r>
+    </w:p>
+    <w:p>
+      <w:pPr>
+        <w:spacing w:line="360" w:lineRule="auto"/>
+        <w:jc w:val="both"/>
+        <w:rPr>
+          <w:rFonts w:ascii="Arial" w:hAnsi="Arial" w:cs="Arial"/>
+          <w:lang w:val="es-ES"/>
+        </w:rPr>
+      </w:pPr>
+      <w:r>
+        <w:rPr>
+          <w:rFonts w:ascii="Arial" w:hAnsi="Arial" w:cs="Arial"/>
+          <w:lang w:val="es-ES"/>
+        </w:rPr>
+        <w:t xml:space="preserve">Se representan también los tres tipos de movimiento en gráficas v-t y a-t. Los alumnos anotan toda esta explicación en sus cuadernos para tenerla como referencia para el examen. </w:t>
+      </w:r>
+    </w:p>
+    <w:p>
+      <w:pPr>
+        <w:spacing w:line="360" w:lineRule="auto"/>
+        <w:jc w:val="both"/>
+        <w:rPr>
+          <w:rFonts w:ascii="Arial" w:hAnsi="Arial" w:cs="Arial"/>
+          <w:b/>
+          <w:bCs/>
+          <w:i/>
+          <w:iCs/>
+          <w:color w:val="7030A0"/>
+          <w:lang w:val="es-ES"/>
+        </w:rPr>
+      </w:pPr>
+      <w:r>
+        <w:rPr>
+          <w:rFonts w:ascii="Arial" w:hAnsi="Arial" w:cs="Arial"/>
+          <w:b/>
+          <w:bCs/>
+          <w:i/>
+          <w:iCs/>
+          <w:color w:val="7030A0"/>
+          <w:lang w:val="es-ES"/>
+        </w:rPr>
+        <w:t>Elementos clave de una gráfica</w:t>
+      </w:r>
+      <w:r>
+        <w:rPr>
+          <w:rFonts w:ascii="Arial" w:hAnsi="Arial" w:cs="Arial"/>
+          <w:b/>
+          <w:bCs/>
+          <w:i/>
+          <w:iCs/>
+          <w:color w:val="7030A0"/>
+          <w:lang w:val="es-ES"/>
+        </w:rPr>
+        <w:t xml:space="preserve"> (</w:t>
+      </w:r>
+      <w:r>
+        <w:rPr>
+          <w:rFonts w:ascii="Arial" w:hAnsi="Arial" w:cs="Arial"/>
+          <w:b/>
+          <w:bCs/>
+          <w:i/>
+          <w:iCs/>
+          <w:color w:val="7030A0"/>
+          <w:lang w:val="es-ES"/>
+        </w:rPr>
+        <w:t>1</w:t>
+      </w:r>
+      <w:r>
+        <w:rPr>
+          <w:rFonts w:ascii="Arial" w:hAnsi="Arial" w:cs="Arial"/>
+          <w:b/>
+          <w:bCs/>
+          <w:i/>
+          <w:iCs/>
+          <w:color w:val="7030A0"/>
+          <w:lang w:val="es-ES"/>
+        </w:rPr>
+        <w:t>0 min)</w:t>
+      </w:r>
+      <w:r>
+        <w:rPr>
+          <w:rFonts w:ascii="Arial" w:hAnsi="Arial" w:cs="Arial"/>
+          <w:b/>
+          <w:bCs/>
+          <w:i/>
+          <w:iCs/>
+          <w:color w:val="7030A0"/>
+          <w:lang w:val="es-ES"/>
+        </w:rPr>
+        <w:t>.</w:t>
+      </w:r>
+    </w:p>
+    <w:p>
+      <w:pPr>
+        <w:spacing w:line="360" w:lineRule="auto"/>
+        <w:jc w:val="both"/>
         <w:rPr>
           <w:rFonts w:ascii="Arial" w:hAnsi="Arial" w:cs="Arial"/>
           <w:lang w:val="es-ES"/>
@@ -7250,51 +7680,107 @@
           <w:rFonts w:ascii="Arial" w:hAnsi="Arial" w:cs="Arial"/>
           <w:lang w:val="es-ES"/>
         </w:rPr>
-        <w:t>, se profundiza sobre el cuidado a la hora de representar</w:t>
-      </w:r>
-      <w:r>
-        <w:rPr>
-          <w:rFonts w:ascii="Arial" w:hAnsi="Arial" w:cs="Arial"/>
-          <w:lang w:val="es-ES"/>
-        </w:rPr>
-        <w:t xml:space="preserve"> (10 min)</w:t>
-      </w:r>
-      <w:r>
-        <w:rPr>
-          <w:rFonts w:ascii="Arial" w:hAnsi="Arial" w:cs="Arial"/>
-          <w:lang w:val="es-ES"/>
-        </w:rPr>
-        <w:t>, mencionando qué debe incluir una gráfica para ser lo más informativa posible: título, ejes con magnitudes y unidades, marcas de puntos de interés, etc.</w:t>
-      </w:r>
-    </w:p>
-    <w:p>
-      <w:pPr>
-        <w:spacing w:line="360" w:lineRule="auto"/>
-        <w:rPr>
-          <w:rFonts w:ascii="Arial" w:hAnsi="Arial" w:cs="Arial"/>
-          <w:lang w:val="es-ES"/>
-        </w:rPr>
-      </w:pPr>
-      <w:r>
-        <w:rPr>
-          <w:rFonts w:ascii="Arial" w:hAnsi="Arial" w:cs="Arial"/>
-          <w:lang w:val="es-ES"/>
-        </w:rPr>
-        <w:t>En la última fase de la sesión</w:t>
-      </w:r>
-      <w:r>
-        <w:rPr>
-          <w:rFonts w:ascii="Arial" w:hAnsi="Arial" w:cs="Arial"/>
-          <w:lang w:val="es-ES"/>
-        </w:rPr>
-        <w:t xml:space="preserve"> (15 min)</w:t>
-      </w:r>
-      <w:r>
-        <w:rPr>
-          <w:rFonts w:ascii="Arial" w:hAnsi="Arial" w:cs="Arial"/>
-          <w:lang w:val="es-ES"/>
-        </w:rPr>
-        <w:t xml:space="preserve">, se invita a los alumnos a que trabajen por grupos para representar de manera cualitativa movimientos </w:t>
+        <w:t>, se profundiza sobre el cuidado a la hora de representar, mencionando qué debe incluir una gráfica para ser lo más informativa posible: título, ejes con magnitudes y unidades, marcas de puntos de interés, etc.</w:t>
+      </w:r>
+    </w:p>
+    <w:p>
+      <w:pPr>
+        <w:spacing w:line="360" w:lineRule="auto"/>
+        <w:jc w:val="both"/>
+        <w:rPr>
+          <w:rFonts w:ascii="Arial" w:hAnsi="Arial" w:cs="Arial"/>
+          <w:lang w:val="es-ES"/>
+        </w:rPr>
+      </w:pPr>
+      <w:r>
+        <w:rPr>
+          <w:rFonts w:ascii="Arial" w:hAnsi="Arial" w:cs="Arial"/>
+          <w:b/>
+          <w:bCs/>
+          <w:i/>
+          <w:iCs/>
+          <w:color w:val="7030A0"/>
+          <w:lang w:val="es-ES"/>
+        </w:rPr>
+        <w:lastRenderedPageBreak/>
+        <w:t>Graficando historietas</w:t>
+      </w:r>
+      <w:r>
+        <w:rPr>
+          <w:rFonts w:ascii="Arial" w:hAnsi="Arial" w:cs="Arial"/>
+          <w:b/>
+          <w:bCs/>
+          <w:i/>
+          <w:iCs/>
+          <w:color w:val="7030A0"/>
+          <w:lang w:val="es-ES"/>
+        </w:rPr>
+        <w:t xml:space="preserve"> (</w:t>
+      </w:r>
+      <w:r>
+        <w:rPr>
+          <w:rFonts w:ascii="Arial" w:hAnsi="Arial" w:cs="Arial"/>
+          <w:b/>
+          <w:bCs/>
+          <w:i/>
+          <w:iCs/>
+          <w:color w:val="7030A0"/>
+          <w:lang w:val="es-ES"/>
+        </w:rPr>
+        <w:t>1</w:t>
+      </w:r>
+      <w:r>
+        <w:rPr>
+          <w:rFonts w:ascii="Arial" w:hAnsi="Arial" w:cs="Arial"/>
+          <w:b/>
+          <w:bCs/>
+          <w:i/>
+          <w:iCs/>
+          <w:color w:val="7030A0"/>
+          <w:lang w:val="es-ES"/>
+        </w:rPr>
+        <w:t>5</w:t>
+      </w:r>
+      <w:r>
+        <w:rPr>
+          <w:rFonts w:ascii="Arial" w:hAnsi="Arial" w:cs="Arial"/>
+          <w:b/>
+          <w:bCs/>
+          <w:i/>
+          <w:iCs/>
+          <w:color w:val="7030A0"/>
+          <w:lang w:val="es-ES"/>
+        </w:rPr>
+        <w:t xml:space="preserve"> min)</w:t>
+      </w:r>
+      <w:r>
+        <w:rPr>
+          <w:rFonts w:ascii="Arial" w:hAnsi="Arial" w:cs="Arial"/>
+          <w:b/>
+          <w:bCs/>
+          <w:i/>
+          <w:iCs/>
+          <w:color w:val="7030A0"/>
+          <w:lang w:val="es-ES"/>
+        </w:rPr>
+        <w:t>.</w:t>
+      </w:r>
+    </w:p>
+    <w:p>
+      <w:pPr>
+        <w:spacing w:line="360" w:lineRule="auto"/>
+        <w:jc w:val="both"/>
+        <w:rPr>
+          <w:rFonts w:ascii="Arial" w:hAnsi="Arial" w:cs="Arial"/>
+          <w:lang w:val="es-ES"/>
+        </w:rPr>
+      </w:pPr>
+      <w:r>
+        <w:rPr>
+          <w:rFonts w:ascii="Arial" w:hAnsi="Arial" w:cs="Arial"/>
+          <w:lang w:val="es-ES"/>
+        </w:rPr>
+        <w:t xml:space="preserve">En la última fase de la sesión, se invita a los alumnos a que trabajen por grupos para representar de manera cualitativa movimientos </w:t>
       </w:r>
       <w:r>
         <w:rPr>
@@ -7326,6 +7812,7 @@
           <w:numId w:val="11"/>
         </w:numPr>
         <w:spacing w:line="360" w:lineRule="auto"/>
+        <w:jc w:val="both"/>
         <w:rPr>
           <w:rFonts w:ascii="Arial" w:hAnsi="Arial" w:cs="Arial"/>
           <w:lang w:val="es-ES"/>
@@ -7347,6 +7834,7 @@
           <w:numId w:val="11"/>
         </w:numPr>
         <w:spacing w:line="360" w:lineRule="auto"/>
+        <w:jc w:val="both"/>
         <w:rPr>
           <w:rFonts w:ascii="Arial" w:hAnsi="Arial" w:cs="Arial"/>
           <w:lang w:val="es-ES"/>
@@ -7368,6 +7856,7 @@
           <w:numId w:val="11"/>
         </w:numPr>
         <w:spacing w:line="360" w:lineRule="auto"/>
+        <w:jc w:val="both"/>
         <w:rPr>
           <w:rFonts w:ascii="Arial" w:hAnsi="Arial" w:cs="Arial"/>
           <w:lang w:val="es-ES"/>
@@ -7389,6 +7878,7 @@
           <w:numId w:val="11"/>
         </w:numPr>
         <w:spacing w:line="360" w:lineRule="auto"/>
+        <w:jc w:val="both"/>
         <w:rPr>
           <w:rFonts w:ascii="Arial" w:hAnsi="Arial" w:cs="Arial"/>
           <w:lang w:val="es-ES"/>
@@ -7410,17 +7900,17 @@
           <w:numId w:val="11"/>
         </w:numPr>
         <w:spacing w:line="360" w:lineRule="auto"/>
-        <w:rPr>
-          <w:rFonts w:ascii="Arial" w:hAnsi="Arial" w:cs="Arial"/>
-          <w:lang w:val="es-ES"/>
-        </w:rPr>
-      </w:pPr>
-      <w:r>
-        <w:rPr>
-          <w:rFonts w:ascii="Arial" w:hAnsi="Arial" w:cs="Arial"/>
-          <w:lang w:val="es-ES"/>
-        </w:rPr>
-        <w:lastRenderedPageBreak/>
+        <w:jc w:val="both"/>
+        <w:rPr>
+          <w:rFonts w:ascii="Arial" w:hAnsi="Arial" w:cs="Arial"/>
+          <w:lang w:val="es-ES"/>
+        </w:rPr>
+      </w:pPr>
+      <w:r>
+        <w:rPr>
+          <w:rFonts w:ascii="Arial" w:hAnsi="Arial" w:cs="Arial"/>
+          <w:lang w:val="es-ES"/>
+        </w:rPr>
         <w:t>Ruta de una línea de autobús o metro.</w:t>
       </w:r>
     </w:p>
@@ -7432,6 +7922,7 @@
           <w:numId w:val="11"/>
         </w:numPr>
         <w:spacing w:line="360" w:lineRule="auto"/>
+        <w:jc w:val="both"/>
         <w:rPr>
           <w:rFonts w:ascii="Arial" w:hAnsi="Arial" w:cs="Arial"/>
           <w:lang w:val="es-ES"/>
@@ -7448,28 +7939,52 @@
     <w:p>
       <w:pPr>
         <w:spacing w:line="360" w:lineRule="auto"/>
-        <w:rPr>
-          <w:rFonts w:ascii="Arial" w:hAnsi="Arial" w:cs="Arial"/>
-          <w:b/>
-          <w:bCs/>
-          <w:color w:val="FF0000"/>
-          <w:lang w:val="es-ES"/>
-        </w:rPr>
-      </w:pPr>
-      <w:r>
-        <w:rPr>
-          <w:rFonts w:ascii="Arial" w:hAnsi="Arial" w:cs="Arial"/>
-          <w:b/>
-          <w:bCs/>
-          <w:color w:val="FF0000"/>
-          <w:lang w:val="es-ES"/>
-        </w:rPr>
-        <w:t>Al final se mandan deberes</w:t>
-      </w:r>
-    </w:p>
-    <w:p>
-      <w:pPr>
-        <w:spacing w:line="360" w:lineRule="auto"/>
+        <w:jc w:val="both"/>
+        <w:rPr>
+          <w:rFonts w:ascii="Arial" w:hAnsi="Arial" w:cs="Arial"/>
+          <w:lang w:val="es-ES"/>
+        </w:rPr>
+      </w:pPr>
+      <w:r>
+        <w:rPr>
+          <w:rFonts w:ascii="Arial" w:hAnsi="Arial" w:cs="Arial"/>
+          <w:lang w:val="es-ES"/>
+        </w:rPr>
+        <w:t xml:space="preserve">Al concluir esta sesión se manda </w:t>
+      </w:r>
+      <w:r>
+        <w:rPr>
+          <w:rFonts w:ascii="Arial" w:hAnsi="Arial" w:cs="Arial"/>
+          <w:lang w:val="es-ES"/>
+        </w:rPr>
+        <w:t>una</w:t>
+      </w:r>
+      <w:r>
+        <w:rPr>
+          <w:rFonts w:ascii="Arial" w:hAnsi="Arial" w:cs="Arial"/>
+          <w:lang w:val="es-ES"/>
+        </w:rPr>
+        <w:t xml:space="preserve"> serie de problemas </w:t>
+      </w:r>
+      <w:r>
+        <w:rPr>
+          <w:rFonts w:ascii="Arial" w:hAnsi="Arial" w:cs="Arial"/>
+          <w:lang w:val="es-ES"/>
+        </w:rPr>
+        <w:t>con gráficas</w:t>
+      </w:r>
+      <w:r>
+        <w:rPr>
+          <w:rFonts w:ascii="Arial" w:hAnsi="Arial" w:cs="Arial"/>
+          <w:lang w:val="es-ES"/>
+        </w:rPr>
+        <w:t xml:space="preserve"> a resolver por parte de los estudiantes. Estos se recogerán a posteriori para tener en cuenta en la evaluación.</w:t>
+      </w:r>
+    </w:p>
+    <w:p>
+      <w:pPr>
+        <w:spacing w:line="360" w:lineRule="auto"/>
+        <w:jc w:val="both"/>
         <w:rPr>
           <w:rFonts w:ascii="Arial" w:hAnsi="Arial" w:cs="Arial"/>
           <w:b/>
@@ -7549,6 +8064,7 @@
     <w:p>
       <w:pPr>
         <w:spacing w:line="360" w:lineRule="auto"/>
+        <w:jc w:val="both"/>
         <w:rPr>
           <w:rFonts w:ascii="Arial" w:hAnsi="Arial" w:cs="Arial"/>
           <w:lang w:val="es-ES"/>
@@ -7586,6 +8102,7 @@
     <w:p>
       <w:pPr>
         <w:spacing w:line="360" w:lineRule="auto"/>
+        <w:jc w:val="both"/>
         <w:rPr>
           <w:rFonts w:ascii="Arial" w:hAnsi="Arial" w:cs="Arial"/>
           <w:lang w:val="es-ES"/>
@@ -7623,6 +8140,7 @@
     <w:p>
       <w:pPr>
         <w:spacing w:line="360" w:lineRule="auto"/>
+        <w:jc w:val="both"/>
         <w:rPr>
           <w:rFonts w:ascii="Arial" w:hAnsi="Arial" w:cs="Arial"/>
           <w:lang w:val="es-ES"/>
@@ -7646,6 +8164,7 @@
     <w:p>
       <w:pPr>
         <w:spacing w:line="360" w:lineRule="auto"/>
+        <w:jc w:val="both"/>
         <w:rPr>
           <w:rFonts w:ascii="Arial" w:hAnsi="Arial" w:cs="Arial"/>
           <w:lang w:val="es-ES"/>
@@ -7662,22 +8181,25 @@
     <w:p>
       <w:pPr>
         <w:spacing w:line="360" w:lineRule="auto"/>
-        <w:rPr>
-          <w:rFonts w:ascii="Arial" w:hAnsi="Arial" w:cs="Arial"/>
-          <w:lang w:val="es-ES"/>
-        </w:rPr>
-      </w:pPr>
-      <w:r>
-        <w:rPr>
-          <w:rFonts w:ascii="Arial" w:hAnsi="Arial" w:cs="Arial"/>
-          <w:lang w:val="es-ES"/>
-        </w:rPr>
+        <w:jc w:val="both"/>
+        <w:rPr>
+          <w:rFonts w:ascii="Arial" w:hAnsi="Arial" w:cs="Arial"/>
+          <w:lang w:val="es-ES"/>
+        </w:rPr>
+      </w:pPr>
+      <w:r>
+        <w:rPr>
+          <w:rFonts w:ascii="Arial" w:hAnsi="Arial" w:cs="Arial"/>
+          <w:lang w:val="es-ES"/>
+        </w:rPr>
+        <w:lastRenderedPageBreak/>
         <w:t>Una vez se han tomado las medidas pertinentes, los grupos vuelven al aula donde pueden realizar el trabajo escrito de manera más tranquila, con menos distracciones.</w:t>
       </w:r>
     </w:p>
     <w:p>
       <w:pPr>
         <w:spacing w:line="360" w:lineRule="auto"/>
+        <w:jc w:val="both"/>
         <w:rPr>
           <w:rFonts w:ascii="Arial" w:hAnsi="Arial" w:cs="Arial"/>
           <w:lang w:val="es-ES"/>
@@ -7699,6 +8221,7 @@
           <w:numId w:val="11"/>
         </w:numPr>
         <w:spacing w:line="360" w:lineRule="auto"/>
+        <w:jc w:val="both"/>
         <w:rPr>
           <w:rFonts w:ascii="Arial" w:hAnsi="Arial" w:cs="Arial"/>
           <w:lang w:val="es-ES"/>
@@ -7727,6 +8250,7 @@
           <w:numId w:val="11"/>
         </w:numPr>
         <w:spacing w:line="360" w:lineRule="auto"/>
+        <w:jc w:val="both"/>
         <w:rPr>
           <w:rFonts w:ascii="Arial" w:hAnsi="Arial" w:cs="Arial"/>
           <w:lang w:val="es-ES"/>
@@ -7783,6 +8307,7 @@
           <w:numId w:val="11"/>
         </w:numPr>
         <w:spacing w:line="360" w:lineRule="auto"/>
+        <w:jc w:val="both"/>
         <w:rPr>
           <w:rFonts w:ascii="Arial" w:hAnsi="Arial" w:cs="Arial"/>
           <w:lang w:val="es-ES"/>
@@ -7818,17 +8343,17 @@
           <w:numId w:val="11"/>
         </w:numPr>
         <w:spacing w:line="360" w:lineRule="auto"/>
-        <w:rPr>
-          <w:rFonts w:ascii="Arial" w:hAnsi="Arial" w:cs="Arial"/>
-          <w:lang w:val="es-ES"/>
-        </w:rPr>
-      </w:pPr>
-      <w:r>
-        <w:rPr>
-          <w:rFonts w:ascii="Arial" w:hAnsi="Arial" w:cs="Arial"/>
-          <w:lang w:val="es-ES"/>
-        </w:rPr>
-        <w:lastRenderedPageBreak/>
+        <w:jc w:val="both"/>
+        <w:rPr>
+          <w:rFonts w:ascii="Arial" w:hAnsi="Arial" w:cs="Arial"/>
+          <w:lang w:val="es-ES"/>
+        </w:rPr>
+      </w:pPr>
+      <w:r>
+        <w:rPr>
+          <w:rFonts w:ascii="Arial" w:hAnsi="Arial" w:cs="Arial"/>
+          <w:lang w:val="es-ES"/>
+        </w:rPr>
         <w:t>¿Por qué crees que las velocidades medias son diferentes en ambas carreras?</w:t>
       </w:r>
       <w:r>
@@ -7868,6 +8393,7 @@
           <w:numId w:val="11"/>
         </w:numPr>
         <w:spacing w:line="360" w:lineRule="auto"/>
+        <w:jc w:val="both"/>
         <w:rPr>
           <w:rFonts w:ascii="Arial" w:hAnsi="Arial" w:cs="Arial"/>
           <w:lang w:val="es-ES"/>
@@ -7889,6 +8415,7 @@
           <w:numId w:val="11"/>
         </w:numPr>
         <w:spacing w:line="360" w:lineRule="auto"/>
+        <w:jc w:val="both"/>
         <w:rPr>
           <w:rFonts w:ascii="Arial" w:hAnsi="Arial" w:cs="Arial"/>
           <w:lang w:val="es-ES"/>
@@ -7912,6 +8439,146 @@
     <w:p>
       <w:pPr>
         <w:spacing w:line="360" w:lineRule="auto"/>
+        <w:jc w:val="both"/>
+        <w:rPr>
+          <w:rFonts w:ascii="Arial" w:hAnsi="Arial" w:cs="Arial"/>
+          <w:lang w:val="es-ES"/>
+        </w:rPr>
+      </w:pPr>
+      <w:r>
+        <w:rPr>
+          <w:rFonts w:ascii="Arial" w:hAnsi="Arial" w:cs="Arial"/>
+          <w:lang w:val="es-ES"/>
+        </w:rPr>
+        <w:t xml:space="preserve">La figura XXX muestra la idea original, </w:t>
+      </w:r>
+      <w:r>
+        <w:rPr>
+          <w:rFonts w:ascii="Arial" w:hAnsi="Arial" w:cs="Arial"/>
+          <w:lang w:val="es-ES"/>
+        </w:rPr>
+        <w:t xml:space="preserve">a modo de esquema, </w:t>
+      </w:r>
+      <w:r>
+        <w:rPr>
+          <w:rFonts w:ascii="Arial" w:hAnsi="Arial" w:cs="Arial"/>
+          <w:lang w:val="es-ES"/>
+        </w:rPr>
+        <w:t>plasmada en la libreta de apuntes del profesor.</w:t>
+      </w:r>
+    </w:p>
+    <w:p>
+      <w:pPr>
+        <w:keepNext/>
+        <w:spacing w:line="360" w:lineRule="auto"/>
+        <w:jc w:val="both"/>
+      </w:pPr>
+      <w:r>
+        <w:rPr>
+          <w:rFonts w:ascii="Arial" w:hAnsi="Arial" w:cs="Arial"/>
+          <w:lang w:val="es-ES"/>
+        </w:rPr>
+        <w:drawing>
+          <wp:inline distT="0" distB="0" distL="0" distR="0" wp14:anchorId="3829DAAB" wp14:editId="1386E9E3">
+            <wp:extent cx="2262909" cy="3061582"/>
+            <wp:effectExtent l="0" t="0" r="4445" b="5715"/>
+            <wp:docPr id="1504661388" name="Picture 1" descr="Text, letter&#10;&#10;Description automatically generated"/>
+            <wp:cNvGraphicFramePr>
+              <a:graphicFrameLocks xmlns:a="http://schemas.openxmlformats.org/drawingml/2006/main" noChangeAspect="1"/>
+            </wp:cNvGraphicFramePr>
+            <a:graphic xmlns:a="http://schemas.openxmlformats.org/drawingml/2006/main">
+              <a:graphicData uri="http://schemas.openxmlformats.org/drawingml/2006/picture">
+                <pic:pic xmlns:pic="http://schemas.openxmlformats.org/drawingml/2006/picture">
+                  <pic:nvPicPr>
+                    <pic:cNvPr id="1504661388" name="Picture 1" descr="Text, letter&#10;&#10;Description automatically generated"/>
+                    <pic:cNvPicPr/>
+                  </pic:nvPicPr>
+                  <pic:blipFill>
+                    <a:blip r:embed="rId16"/>
+                    <a:stretch>
+                      <a:fillRect/>
+                    </a:stretch>
+                  </pic:blipFill>
+                  <pic:spPr>
+                    <a:xfrm>
+                      <a:off x="0" y="0"/>
+                      <a:ext cx="2270789" cy="3072244"/>
+                    </a:xfrm>
+                    <a:prstGeom prst="rect">
+                      <a:avLst/>
+                    </a:prstGeom>
+                  </pic:spPr>
+                </pic:pic>
+              </a:graphicData>
+            </a:graphic>
+          </wp:inline>
+        </w:drawing>
+      </w:r>
+    </w:p>
+    <w:p>
+      <w:pPr>
+        <w:pStyle w:val="Caption"/>
+        <w:jc w:val="both"/>
+        <w:rPr>
+          <w:rFonts w:ascii="Arial" w:hAnsi="Arial" w:cs="Arial"/>
+          <w:lang w:val="es-ES"/>
+        </w:rPr>
+      </w:pPr>
+      <w:r>
+        <w:rPr>
+          <w:lang w:val="es-ES"/>
+        </w:rPr>
+        <w:t xml:space="preserve">Figura </w:t>
+      </w:r>
+      <w:r>
+        <w:fldChar w:fldCharType="begin"/>
+      </w:r>
+      <w:r>
+        <w:rPr>
+          <w:lang w:val="es-ES"/>
+        </w:rPr>
+        <w:instrText xml:space="preserve"> SEQ Figura \* ARABIC </w:instrText>
+      </w:r>
+      <w:r>
+        <w:fldChar w:fldCharType="separate"/>
+      </w:r>
+      <w:r>
+        <w:rPr>
+          <w:noProof/>
+          <w:lang w:val="es-ES"/>
+        </w:rPr>
+        <w:t>8</w:t>
+      </w:r>
+      <w:r>
+        <w:fldChar w:fldCharType="end"/>
+      </w:r>
+      <w:r>
+        <w:rPr>
+          <w:lang w:val="es-ES"/>
+        </w:rPr>
+        <w:t>. Esquema de idea o</w:t>
+      </w:r>
+      <w:r>
+        <w:rPr>
+          <w:lang w:val="es-ES"/>
+        </w:rPr>
+        <w:t>riginal para el laboratorio “Carrera de Obstáculos”.</w:t>
+      </w:r>
+    </w:p>
+    <w:p>
+      <w:pPr>
+        <w:spacing w:line="360" w:lineRule="auto"/>
+        <w:jc w:val="both"/>
+        <w:rPr>
+          <w:rFonts w:ascii="Arial" w:hAnsi="Arial" w:cs="Arial"/>
+          <w:lang w:val="es-ES"/>
+        </w:rPr>
+      </w:pPr>
+    </w:p>
+    <w:p>
+      <w:pPr>
+        <w:spacing w:line="360" w:lineRule="auto"/>
+        <w:jc w:val="both"/>
         <w:rPr>
           <w:rFonts w:ascii="Arial" w:hAnsi="Arial" w:cs="Arial"/>
           <w:b/>
@@ -7930,6 +8597,7 @@
           <w:u w:val="single"/>
           <w:lang w:val="es-ES"/>
         </w:rPr>
+        <w:lastRenderedPageBreak/>
         <w:t xml:space="preserve">Sesión </w:t>
       </w:r>
       <w:r>
@@ -8013,6 +8681,7 @@
     <w:p>
       <w:pPr>
         <w:spacing w:line="360" w:lineRule="auto"/>
+        <w:jc w:val="both"/>
         <w:rPr>
           <w:rFonts w:ascii="Arial" w:hAnsi="Arial" w:cs="Arial"/>
           <w:lang w:val="es-ES"/>
@@ -8085,6 +8754,7 @@
     <w:p>
       <w:pPr>
         <w:spacing w:line="360" w:lineRule="auto"/>
+        <w:jc w:val="both"/>
         <w:rPr>
           <w:rFonts w:ascii="Arial" w:hAnsi="Arial" w:cs="Arial"/>
           <w:lang w:val="es-ES"/>
@@ -8116,12 +8786,177 @@
           <w:rFonts w:ascii="Arial" w:hAnsi="Arial" w:cs="Arial"/>
           <w:lang w:val="es-ES"/>
         </w:rPr>
-        <w:t xml:space="preserve"> Para la comparación entre ambas, se hace una breve reflexión sobre los radares de carretera comunes y los de tramo, apoyada en Science Bits, y se introducen nociones de cálculo infinitesimal, por supuesto quitando las matemáticas de la explicación, pero reflexionando que la velocidad instantánea se puede pensar como la velocidad media de un móvil en un intervalo de distancia y tiempo lo más pequeños posibles.</w:t>
-      </w:r>
-    </w:p>
-    <w:p>
-      <w:pPr>
-        <w:spacing w:line="360" w:lineRule="auto"/>
+        <w:t xml:space="preserve"> Para la comparación entre ambas, se hace una breve reflexión sobre los radares de carretera comunes y los de tramo, apoyada en Science Bits, y se introducen nociones de cálculo infinitesimal, por supuesto quitando las matemáticas de la explicación, pero reflexionando que la velocidad instantánea se puede pensar como la velocidad media de un móvil en un intervalo de tiempo lo más pequeño posibles.</w:t>
+      </w:r>
+    </w:p>
+    <w:p>
+      <w:pPr>
+        <w:spacing w:line="360" w:lineRule="auto"/>
+        <w:jc w:val="both"/>
+        <w:rPr>
+          <w:rFonts w:ascii="Arial" w:hAnsi="Arial" w:cs="Arial"/>
+          <w:lang w:val="es-ES"/>
+        </w:rPr>
+      </w:pPr>
+      <w:r>
+        <w:rPr>
+          <w:rFonts w:ascii="Arial" w:hAnsi="Arial" w:cs="Arial"/>
+          <w:lang w:val="es-ES"/>
+        </w:rPr>
+        <w:t xml:space="preserve">La figura XXX muestra la </w:t>
+      </w:r>
+      <w:r>
+        <w:rPr>
+          <w:rFonts w:ascii="Arial" w:hAnsi="Arial" w:cs="Arial"/>
+          <w:lang w:val="es-ES"/>
+        </w:rPr>
+        <w:t xml:space="preserve">pádina donde se </w:t>
+      </w:r>
+      <w:r>
+        <w:rPr>
+          <w:rFonts w:ascii="Arial" w:hAnsi="Arial" w:cs="Arial"/>
+          <w:lang w:val="es-ES"/>
+        </w:rPr>
+        <w:t>defin</w:t>
+      </w:r>
+      <w:r>
+        <w:rPr>
+          <w:rFonts w:ascii="Arial" w:hAnsi="Arial" w:cs="Arial"/>
+          <w:lang w:val="es-ES"/>
+        </w:rPr>
+        <w:t>e</w:t>
+      </w:r>
+      <w:r>
+        <w:rPr>
+          <w:rFonts w:ascii="Arial" w:hAnsi="Arial" w:cs="Arial"/>
+          <w:lang w:val="es-ES"/>
+        </w:rPr>
+        <w:t xml:space="preserve"> </w:t>
+      </w:r>
+      <w:r>
+        <w:rPr>
+          <w:rFonts w:ascii="Arial" w:hAnsi="Arial" w:cs="Arial"/>
+          <w:lang w:val="es-ES"/>
+        </w:rPr>
+        <w:t>la</w:t>
+      </w:r>
+      <w:r>
+        <w:rPr>
+          <w:rFonts w:ascii="Arial" w:hAnsi="Arial" w:cs="Arial"/>
+          <w:lang w:val="es-ES"/>
+        </w:rPr>
+        <w:t xml:space="preserve"> vel</w:t>
+      </w:r>
+      <w:r>
+        <w:rPr>
+          <w:rFonts w:ascii="Arial" w:hAnsi="Arial" w:cs="Arial"/>
+          <w:lang w:val="es-ES"/>
+        </w:rPr>
+        <w:t>ocidad instantánea en Science Bits.</w:t>
+      </w:r>
+    </w:p>
+    <w:p>
+      <w:pPr>
+        <w:keepNext/>
+        <w:spacing w:line="360" w:lineRule="auto"/>
+        <w:jc w:val="both"/>
+      </w:pPr>
+      <w:r>
+        <w:rPr>
+          <w:rFonts w:ascii="Arial" w:hAnsi="Arial" w:cs="Arial"/>
+          <w:lang w:val="es-ES"/>
+        </w:rPr>
+        <w:drawing>
+          <wp:inline distT="0" distB="0" distL="0" distR="0" wp14:anchorId="34EEE31E" wp14:editId="51109499">
+            <wp:extent cx="4895241" cy="2992582"/>
+            <wp:effectExtent l="0" t="0" r="635" b="0"/>
+            <wp:docPr id="176175532" name="Picture 1"/>
+            <wp:cNvGraphicFramePr>
+              <a:graphicFrameLocks xmlns:a="http://schemas.openxmlformats.org/drawingml/2006/main" noChangeAspect="1"/>
+            </wp:cNvGraphicFramePr>
+            <a:graphic xmlns:a="http://schemas.openxmlformats.org/drawingml/2006/main">
+              <a:graphicData uri="http://schemas.openxmlformats.org/drawingml/2006/picture">
+                <pic:pic xmlns:pic="http://schemas.openxmlformats.org/drawingml/2006/picture">
+                  <pic:nvPicPr>
+                    <pic:cNvPr id="176175532" name=""/>
+                    <pic:cNvPicPr/>
+                  </pic:nvPicPr>
+                  <pic:blipFill>
+                    <a:blip r:embed="rId17"/>
+                    <a:stretch>
+                      <a:fillRect/>
+                    </a:stretch>
+                  </pic:blipFill>
+                  <pic:spPr>
+                    <a:xfrm>
+                      <a:off x="0" y="0"/>
+                      <a:ext cx="4897805" cy="2994149"/>
+                    </a:xfrm>
+                    <a:prstGeom prst="rect">
+                      <a:avLst/>
+                    </a:prstGeom>
+                  </pic:spPr>
+                </pic:pic>
+              </a:graphicData>
+            </a:graphic>
+          </wp:inline>
+        </w:drawing>
+      </w:r>
+    </w:p>
+    <w:p>
+      <w:pPr>
+        <w:pStyle w:val="Caption"/>
+        <w:jc w:val="both"/>
+        <w:rPr>
+          <w:rFonts w:ascii="Arial" w:hAnsi="Arial" w:cs="Arial"/>
+          <w:lang w:val="es-ES"/>
+        </w:rPr>
+      </w:pPr>
+      <w:r>
+        <w:rPr>
+          <w:lang w:val="es-ES"/>
+        </w:rPr>
+        <w:t xml:space="preserve">Figura </w:t>
+      </w:r>
+      <w:r>
+        <w:fldChar w:fldCharType="begin"/>
+      </w:r>
+      <w:r>
+        <w:rPr>
+          <w:lang w:val="es-ES"/>
+        </w:rPr>
+        <w:instrText xml:space="preserve"> SEQ Figura \* ARABIC </w:instrText>
+      </w:r>
+      <w:r>
+        <w:fldChar w:fldCharType="separate"/>
+      </w:r>
+      <w:r>
+        <w:rPr>
+          <w:noProof/>
+          <w:lang w:val="es-ES"/>
+        </w:rPr>
+        <w:t>9</w:t>
+      </w:r>
+      <w:r>
+        <w:fldChar w:fldCharType="end"/>
+      </w:r>
+      <w:r>
+        <w:rPr>
+          <w:lang w:val="es-ES"/>
+        </w:rPr>
+        <w:t>. Página cor</w:t>
+      </w:r>
+      <w:r>
+        <w:rPr>
+          <w:lang w:val="es-ES"/>
+        </w:rPr>
+        <w:t>respondiente a la velocidad instantánea en Science Bits.</w:t>
+      </w:r>
+    </w:p>
+    <w:p>
+      <w:pPr>
+        <w:spacing w:line="360" w:lineRule="auto"/>
+        <w:jc w:val="both"/>
         <w:rPr>
           <w:rFonts w:ascii="Arial" w:hAnsi="Arial" w:cs="Arial"/>
           <w:b/>
@@ -8140,6 +8975,7 @@
           <w:u w:val="single"/>
           <w:lang w:val="es-ES"/>
         </w:rPr>
+        <w:lastRenderedPageBreak/>
         <w:t xml:space="preserve">Sesión </w:t>
       </w:r>
       <w:r>
@@ -8190,23 +9026,296 @@
     <w:p>
       <w:pPr>
         <w:spacing w:line="360" w:lineRule="auto"/>
-        <w:jc w:val="center"/>
-        <w:rPr>
-          <w:rFonts w:ascii="Arial" w:hAnsi="Arial" w:cs="Arial"/>
-          <w:lang w:val="es-ES"/>
-        </w:rPr>
-      </w:pPr>
-      <w:r>
-        <w:rPr>
-          <w:rFonts w:ascii="Arial" w:hAnsi="Arial" w:cs="Arial"/>
-          <w:lang w:val="es-ES"/>
-        </w:rPr>
-        <w:t>Labo por indagación. Poco guiado. Forto de mi papelollo.</w:t>
-      </w:r>
-    </w:p>
-    <w:p>
-      <w:pPr>
-        <w:spacing w:line="360" w:lineRule="auto"/>
+        <w:jc w:val="both"/>
+        <w:rPr>
+          <w:rFonts w:ascii="Arial" w:hAnsi="Arial" w:cs="Arial"/>
+          <w:lang w:val="es-ES"/>
+        </w:rPr>
+      </w:pPr>
+      <w:r>
+        <w:rPr>
+          <w:rFonts w:ascii="Arial" w:hAnsi="Arial" w:cs="Arial"/>
+          <w:lang w:val="es-ES"/>
+        </w:rPr>
+        <w:t>Se monta esta sesión de laboratorio por indagación en la que los alumnos responden a la pregunta mencionada en el título.</w:t>
+      </w:r>
+      <w:r>
+        <w:rPr>
+          <w:rFonts w:ascii="Arial" w:hAnsi="Arial" w:cs="Arial"/>
+          <w:lang w:val="es-ES"/>
+        </w:rPr>
+        <w:t xml:space="preserve"> Al contrario que en el de la carrera de obstáculos, en este laboratorio no se entrega guión ni se responde a una serie de preguntas muy específicas. La idea es que trabajen sobre todo en el diseño del experimento – algo que no se suele trabajar en los centros de enseñanza. En mi opinión, la experiencia vivida en esta práctica, acerca bastante a los alumnos a una situación investigadora real, donde los equipos de científicos expertos se las ingenian para responder a preguntas aparentemente grandes a priori.</w:t>
+      </w:r>
+    </w:p>
+    <w:p>
+      <w:pPr>
+        <w:spacing w:line="360" w:lineRule="auto"/>
+        <w:jc w:val="both"/>
+        <w:rPr>
+          <w:rFonts w:ascii="Arial" w:hAnsi="Arial" w:cs="Arial"/>
+          <w:lang w:val="es-ES"/>
+        </w:rPr>
+      </w:pPr>
+      <w:r>
+        <w:rPr>
+          <w:rFonts w:ascii="Arial" w:hAnsi="Arial" w:cs="Arial"/>
+          <w:lang w:val="es-ES"/>
+        </w:rPr>
+        <w:t>Para que los estudiantes trasladen al laboratorio el movimiento de una burbuja, se les coloca encima de las mesas aparatos varios disponibles en los laboratorios del centro. La figura XXX</w:t>
+      </w:r>
+      <w:r>
+        <w:rPr>
+          <w:rFonts w:ascii="Arial" w:hAnsi="Arial" w:cs="Arial"/>
+          <w:lang w:val="es-ES"/>
+        </w:rPr>
+        <w:t>, que muestra la idea original esquemática plasmada en las notas del profesor,</w:t>
+      </w:r>
+      <w:r>
+        <w:rPr>
+          <w:rFonts w:ascii="Arial" w:hAnsi="Arial" w:cs="Arial"/>
+          <w:lang w:val="es-ES"/>
+        </w:rPr>
+        <w:t xml:space="preserve"> muestra una serie de materiales p</w:t>
+      </w:r>
+      <w:r>
+        <w:rPr>
+          <w:rFonts w:ascii="Arial" w:hAnsi="Arial" w:cs="Arial"/>
+          <w:lang w:val="es-ES"/>
+        </w:rPr>
+        <w:t>ropuestos como candidatos para ser utilizados. Entre todos ellos se encuentran</w:t>
+      </w:r>
+      <w:r>
+        <w:rPr>
+          <w:rFonts w:ascii="Arial" w:hAnsi="Arial" w:cs="Arial"/>
+          <w:lang w:val="es-ES"/>
+        </w:rPr>
+        <w:t xml:space="preserve"> cronómetros, rotuladores, tubos de plástico transparente, </w:t>
+      </w:r>
+      <w:r>
+        <w:rPr>
+          <w:rFonts w:ascii="Arial" w:hAnsi="Arial" w:cs="Arial"/>
+          <w:lang w:val="es-ES"/>
+        </w:rPr>
+        <w:t>y grifos. Estos son los esenciales para llevar a cabo el experimento.</w:t>
+      </w:r>
+    </w:p>
+    <w:p>
+      <w:pPr>
+        <w:spacing w:line="360" w:lineRule="auto"/>
+        <w:jc w:val="both"/>
+        <w:rPr>
+          <w:rFonts w:ascii="Arial" w:hAnsi="Arial" w:cs="Arial"/>
+          <w:lang w:val="es-ES"/>
+        </w:rPr>
+      </w:pPr>
+      <w:r>
+        <w:rPr>
+          <w:rFonts w:ascii="Arial" w:hAnsi="Arial" w:cs="Arial"/>
+          <w:lang w:val="es-ES"/>
+        </w:rPr>
+        <w:t xml:space="preserve">Con la mínima ayuda del profesor, se busca que los grupos de trabajo den con </w:t>
+      </w:r>
+      <w:r>
+        <w:rPr>
+          <w:rFonts w:ascii="Arial" w:hAnsi="Arial" w:cs="Arial"/>
+          <w:lang w:val="es-ES"/>
+        </w:rPr>
+        <w:t xml:space="preserve">la disposición ideal de los aparatos y la ejecución exitosa del experimento: tapando el extremo inferior del tubo de plástico con el pulgar, se llena el tubo de agua </w:t>
+      </w:r>
+      <w:r>
+        <w:rPr>
+          <w:rFonts w:ascii="Arial" w:hAnsi="Arial" w:cs="Arial"/>
+          <w:lang w:val="es-ES"/>
+        </w:rPr>
+        <w:t xml:space="preserve">– previamente marcado a intervalos constantes de distancia con un rotulador - </w:t>
+      </w:r>
+      <w:r>
+        <w:rPr>
+          <w:rFonts w:ascii="Arial" w:hAnsi="Arial" w:cs="Arial"/>
+          <w:lang w:val="es-ES"/>
+        </w:rPr>
+        <w:t>hasta casi</w:t>
+      </w:r>
+      <w:r>
+        <w:rPr>
+          <w:rFonts w:ascii="Arial" w:hAnsi="Arial" w:cs="Arial"/>
+          <w:lang w:val="es-ES"/>
+        </w:rPr>
+        <w:t xml:space="preserve"> lleno. </w:t>
+      </w:r>
+      <w:r>
+        <w:rPr>
+          <w:rFonts w:ascii="Arial" w:hAnsi="Arial" w:cs="Arial"/>
+          <w:lang w:val="es-ES"/>
+        </w:rPr>
+        <w:t>De manera lo más rápida posible se le da la vuelta hasta una posición vertical de tal manera que la burbuja de aire restante comience a ascender desde abajo del todo.</w:t>
+      </w:r>
+      <w:r>
+        <w:rPr>
+          <w:rFonts w:ascii="Arial" w:hAnsi="Arial" w:cs="Arial"/>
+          <w:lang w:val="es-ES"/>
+        </w:rPr>
+        <w:t xml:space="preserve"> Durante el movimiento los alumnos miden los tiempos de recorrido para cada uno de los segmentos y proceden a graficar el movimiento. De nuevo, nada de esto es guiado, aunque el profesor siempre se pasea de mesa en mesa para ayudar a aquellos grupos </w:t>
+      </w:r>
+      <w:r>
+        <w:rPr>
+          <w:rFonts w:ascii="Arial" w:hAnsi="Arial" w:cs="Arial"/>
+          <w:lang w:val="es-ES"/>
+        </w:rPr>
+        <w:t>atascados.</w:t>
+      </w:r>
+    </w:p>
+    <w:p>
+      <w:pPr>
+        <w:spacing w:line="360" w:lineRule="auto"/>
+        <w:jc w:val="both"/>
+        <w:rPr>
+          <w:rFonts w:ascii="Arial" w:hAnsi="Arial" w:cs="Arial"/>
+          <w:lang w:val="es-ES"/>
+        </w:rPr>
+      </w:pPr>
+      <w:r>
+        <w:rPr>
+          <w:rFonts w:ascii="Arial" w:hAnsi="Arial" w:cs="Arial"/>
+          <w:lang w:val="es-ES"/>
+        </w:rPr>
+        <w:t xml:space="preserve">Tras observar las gráficas dibujadas los alumnos describen el movimiento </w:t>
+      </w:r>
+      <w:r>
+        <w:rPr>
+          <w:rFonts w:ascii="Arial" w:hAnsi="Arial" w:cs="Arial"/>
+          <w:lang w:val="es-ES"/>
+        </w:rPr>
+        <w:t>que se observa (que debe salir acelerado hacia arriba al principio, hasta que se alcanza la velocidad punta rápidamente, donde pasa a ser un movimiento de velocidad constante)</w:t>
+      </w:r>
+      <w:r>
+        <w:rPr>
+          <w:rFonts w:ascii="Arial" w:hAnsi="Arial" w:cs="Arial"/>
+          <w:lang w:val="es-ES"/>
+        </w:rPr>
+        <w:t>.</w:t>
+      </w:r>
+    </w:p>
+    <w:p>
+      <w:pPr>
+        <w:spacing w:line="360" w:lineRule="auto"/>
+        <w:jc w:val="both"/>
+        <w:rPr>
+          <w:rFonts w:ascii="Arial" w:hAnsi="Arial" w:cs="Arial"/>
+          <w:lang w:val="es-ES"/>
+        </w:rPr>
+      </w:pPr>
+      <w:r>
+        <w:rPr>
+          <w:rFonts w:ascii="Arial" w:hAnsi="Arial" w:cs="Arial"/>
+          <w:lang w:val="es-ES"/>
+        </w:rPr>
+        <w:t>Como deberes, se pide una memoria de la práctica realizada por cada grupo. Esta debeseguir la estructura estudiada en la sesión 1. La figura XXX muestra la idea original plasmada de forma esquemática en las notas del profesor. Esta sigue la estructura de la memoria final que se desea recoger.</w:t>
+      </w:r>
+    </w:p>
+    <w:p>
+      <w:pPr>
+        <w:keepNext/>
+        <w:spacing w:line="360" w:lineRule="auto"/>
+        <w:jc w:val="both"/>
+      </w:pPr>
+      <w:r>
+        <w:rPr>
+          <w:rFonts w:ascii="Arial" w:hAnsi="Arial" w:cs="Arial"/>
+          <w:lang w:val="es-ES"/>
+        </w:rPr>
+        <w:lastRenderedPageBreak/>
+        <w:drawing>
+          <wp:inline distT="0" distB="0" distL="0" distR="0" wp14:anchorId="7A51AFF5" wp14:editId="2AD8396D">
+            <wp:extent cx="3383573" cy="4770533"/>
+            <wp:effectExtent l="0" t="0" r="7620" b="0"/>
+            <wp:docPr id="270689679" name="Picture 1"/>
+            <wp:cNvGraphicFramePr>
+              <a:graphicFrameLocks xmlns:a="http://schemas.openxmlformats.org/drawingml/2006/main" noChangeAspect="1"/>
+            </wp:cNvGraphicFramePr>
+            <a:graphic xmlns:a="http://schemas.openxmlformats.org/drawingml/2006/main">
+              <a:graphicData uri="http://schemas.openxmlformats.org/drawingml/2006/picture">
+                <pic:pic xmlns:pic="http://schemas.openxmlformats.org/drawingml/2006/picture">
+                  <pic:nvPicPr>
+                    <pic:cNvPr id="270689679" name=""/>
+                    <pic:cNvPicPr/>
+                  </pic:nvPicPr>
+                  <pic:blipFill>
+                    <a:blip r:embed="rId18"/>
+                    <a:stretch>
+                      <a:fillRect/>
+                    </a:stretch>
+                  </pic:blipFill>
+                  <pic:spPr>
+                    <a:xfrm>
+                      <a:off x="0" y="0"/>
+                      <a:ext cx="3383573" cy="4770533"/>
+                    </a:xfrm>
+                    <a:prstGeom prst="rect">
+                      <a:avLst/>
+                    </a:prstGeom>
+                  </pic:spPr>
+                </pic:pic>
+              </a:graphicData>
+            </a:graphic>
+          </wp:inline>
+        </w:drawing>
+      </w:r>
+    </w:p>
+    <w:p>
+      <w:pPr>
+        <w:pStyle w:val="Caption"/>
+        <w:jc w:val="both"/>
+        <w:rPr>
+          <w:rFonts w:ascii="Arial" w:hAnsi="Arial" w:cs="Arial"/>
+          <w:lang w:val="es-ES"/>
+        </w:rPr>
+      </w:pPr>
+      <w:r>
+        <w:rPr>
+          <w:lang w:val="es-ES"/>
+        </w:rPr>
+        <w:t xml:space="preserve">Figura </w:t>
+      </w:r>
+      <w:r>
+        <w:fldChar w:fldCharType="begin"/>
+      </w:r>
+      <w:r>
+        <w:rPr>
+          <w:lang w:val="es-ES"/>
+        </w:rPr>
+        <w:instrText xml:space="preserve"> SEQ Figura \* ARABIC </w:instrText>
+      </w:r>
+      <w:r>
+        <w:fldChar w:fldCharType="separate"/>
+      </w:r>
+      <w:r>
+        <w:rPr>
+          <w:noProof/>
+          <w:lang w:val="es-ES"/>
+        </w:rPr>
+        <w:t>10</w:t>
+      </w:r>
+      <w:r>
+        <w:fldChar w:fldCharType="end"/>
+      </w:r>
+      <w:r>
+        <w:rPr>
+          <w:lang w:val="es-ES"/>
+        </w:rPr>
+        <w:t>. Idea original del l</w:t>
+      </w:r>
+      <w:r>
+        <w:rPr>
+          <w:lang w:val="es-ES"/>
+        </w:rPr>
+        <w:t>aboratorio de la burbuja, plasmada de manera esquemática en las notas del profesor.</w:t>
+      </w:r>
+    </w:p>
+    <w:p>
+      <w:pPr>
+        <w:spacing w:line="360" w:lineRule="auto"/>
+        <w:jc w:val="both"/>
         <w:rPr>
           <w:rFonts w:ascii="Arial" w:hAnsi="Arial" w:cs="Arial"/>
           <w:b/>
@@ -8297,6 +9406,7 @@
     <w:p>
       <w:pPr>
         <w:spacing w:line="360" w:lineRule="auto"/>
+        <w:jc w:val="both"/>
         <w:rPr>
           <w:rFonts w:ascii="Arial" w:hAnsi="Arial" w:cs="Arial"/>
           <w:lang w:val="es-ES"/>
@@ -8321,36 +9431,181 @@
           <w:rFonts w:ascii="Arial" w:hAnsi="Arial" w:cs="Arial"/>
           <w:lang w:val="es-ES"/>
         </w:rPr>
-        <w:t xml:space="preserve">vuelve a responder el mismo cuestionario que en la sesión 1. Una vez se ha terminado de resolver de manera individual por parte de los alumnos, se les entrega el primero que resolvieron para que comparen la evolución de su conocimiento. Una vez comparados, se dedica el resto de la clase a repasar pregunta por pregunta y reflexionar sobre las respuestas correctas y por qué las incorrectas son incorrectas. Se pretende que el diálogo </w:t>
-      </w:r>
+        <w:t>vuelve a responder el mismo cuestionario que en la sesión 1. Una vez se ha terminado de resolver de manera individual por parte de los alumnos, se les entrega el primero que resolvieron para que comparen la evolución de su conocimiento. Una vez comparados, se dedica el resto de la clase a repasar pregunta por pregunta y reflexionar sobre las respuestas correctas y por qué las incorrectas son incorrectas. Se pretende que el diálogo entre iguales impulsado en esta segunda fase de debate-reflexión ayude a la transformación de concepciones alternativas en conocimiento científico.</w:t>
+      </w:r>
+    </w:p>
+    <w:p>
+      <w:pPr>
+        <w:spacing w:line="360" w:lineRule="auto"/>
+        <w:jc w:val="both"/>
+        <w:rPr>
+          <w:rFonts w:ascii="Arial" w:hAnsi="Arial" w:cs="Arial"/>
+          <w:lang w:val="es-ES"/>
+        </w:rPr>
+      </w:pPr>
+      <w:r>
+        <w:rPr>
+          <w:rFonts w:ascii="Arial" w:hAnsi="Arial" w:cs="Arial"/>
+          <w:lang w:val="es-ES"/>
+        </w:rPr>
+        <w:t>Esta evolución del conocimiento</w:t>
+      </w:r>
+      <w:r>
+        <w:rPr>
+          <w:rFonts w:ascii="Arial" w:hAnsi="Arial" w:cs="Arial"/>
+          <w:lang w:val="es-ES"/>
+        </w:rPr>
+        <w:t xml:space="preserve"> – apoyada fundamentalmente en el aprendizaje con Science Bits - </w:t>
+      </w:r>
+      <w:r>
+        <w:rPr>
+          <w:rFonts w:ascii="Arial" w:hAnsi="Arial" w:cs="Arial"/>
+          <w:lang w:val="es-ES"/>
+        </w:rPr>
+        <w:t xml:space="preserve"> se comentará en el TFM de manera exhaustiva.</w:t>
+      </w:r>
+    </w:p>
+    <w:p>
+      <w:pPr>
+        <w:spacing w:line="360" w:lineRule="auto"/>
+        <w:jc w:val="both"/>
+        <w:rPr>
+          <w:rFonts w:ascii="Arial" w:hAnsi="Arial" w:cs="Arial"/>
+          <w:lang w:val="es-ES"/>
+        </w:rPr>
+      </w:pPr>
       <w:r>
         <w:rPr>
           <w:rFonts w:ascii="Arial" w:hAnsi="Arial" w:cs="Arial"/>
           <w:lang w:val="es-ES"/>
         </w:rPr>
         <w:lastRenderedPageBreak/>
-        <w:t>entre iguales impulsado en esta segunda fase de debate-reflexión ayude a la transformación de concepciones alternativas en conocimiento científico.</w:t>
-      </w:r>
-    </w:p>
-    <w:p>
-      <w:pPr>
-        <w:spacing w:line="360" w:lineRule="auto"/>
-        <w:rPr>
-          <w:rFonts w:ascii="Arial" w:hAnsi="Arial" w:cs="Arial"/>
-          <w:lang w:val="es-ES"/>
-        </w:rPr>
-      </w:pPr>
-      <w:r>
-        <w:rPr>
-          <w:rFonts w:ascii="Arial" w:hAnsi="Arial" w:cs="Arial"/>
-          <w:lang w:val="es-ES"/>
-        </w:rPr>
-        <w:t>Esta evolución del conocimiento se comentará en el TFM de manera exhaustiva.</w:t>
-      </w:r>
-    </w:p>
-    <w:p>
-      <w:pPr>
-        <w:spacing w:line="360" w:lineRule="auto"/>
+        <w:t xml:space="preserve">La figura XXX muestra un ejemplo de resolución </w:t>
+      </w:r>
+      <w:r>
+        <w:rPr>
+          <w:rFonts w:ascii="Arial" w:hAnsi="Arial" w:cs="Arial"/>
+          <w:lang w:val="es-ES"/>
+        </w:rPr>
+        <w:t xml:space="preserve">correcta </w:t>
+      </w:r>
+      <w:r>
+        <w:rPr>
+          <w:rFonts w:ascii="Arial" w:hAnsi="Arial" w:cs="Arial"/>
+          <w:lang w:val="es-ES"/>
+        </w:rPr>
+        <w:t>del cuestionario</w:t>
+      </w:r>
+      <w:r>
+        <w:rPr>
+          <w:rFonts w:ascii="Arial" w:hAnsi="Arial" w:cs="Arial"/>
+          <w:lang w:val="es-ES"/>
+        </w:rPr>
+        <w:t>, en la que se puede apoyar el docente para guiar la fase de debate – reflexión.</w:t>
+      </w:r>
+    </w:p>
+    <w:p>
+      <w:pPr>
+        <w:keepNext/>
+        <w:spacing w:line="360" w:lineRule="auto"/>
+        <w:jc w:val="both"/>
+      </w:pPr>
+      <w:r>
+        <w:rPr>
+          <w:rFonts w:ascii="Arial" w:hAnsi="Arial" w:cs="Arial"/>
+          <w:lang w:val="es-ES"/>
+        </w:rPr>
+        <w:drawing>
+          <wp:inline distT="0" distB="0" distL="0" distR="0" wp14:anchorId="3126AE96" wp14:editId="1C9602FC">
+            <wp:extent cx="5943600" cy="3815715"/>
+            <wp:effectExtent l="0" t="0" r="0" b="0"/>
+            <wp:docPr id="80121292" name="Picture 1" descr="Graphical user interface, text, application, Word&#10;&#10;Description automatically generated"/>
+            <wp:cNvGraphicFramePr>
+              <a:graphicFrameLocks xmlns:a="http://schemas.openxmlformats.org/drawingml/2006/main" noChangeAspect="1"/>
+            </wp:cNvGraphicFramePr>
+            <a:graphic xmlns:a="http://schemas.openxmlformats.org/drawingml/2006/main">
+              <a:graphicData uri="http://schemas.openxmlformats.org/drawingml/2006/picture">
+                <pic:pic xmlns:pic="http://schemas.openxmlformats.org/drawingml/2006/picture">
+                  <pic:nvPicPr>
+                    <pic:cNvPr id="80121292" name="Picture 1" descr="Graphical user interface, text, application, Word&#10;&#10;Description automatically generated"/>
+                    <pic:cNvPicPr/>
+                  </pic:nvPicPr>
+                  <pic:blipFill>
+                    <a:blip r:embed="rId19"/>
+                    <a:stretch>
+                      <a:fillRect/>
+                    </a:stretch>
+                  </pic:blipFill>
+                  <pic:spPr>
+                    <a:xfrm>
+                      <a:off x="0" y="0"/>
+                      <a:ext cx="5943600" cy="3815715"/>
+                    </a:xfrm>
+                    <a:prstGeom prst="rect">
+                      <a:avLst/>
+                    </a:prstGeom>
+                  </pic:spPr>
+                </pic:pic>
+              </a:graphicData>
+            </a:graphic>
+          </wp:inline>
+        </w:drawing>
+      </w:r>
+    </w:p>
+    <w:p>
+      <w:pPr>
+        <w:pStyle w:val="Caption"/>
+        <w:jc w:val="both"/>
+        <w:rPr>
+          <w:rFonts w:ascii="Arial" w:hAnsi="Arial" w:cs="Arial"/>
+          <w:lang w:val="es-ES"/>
+        </w:rPr>
+      </w:pPr>
+      <w:r>
+        <w:rPr>
+          <w:lang w:val="es-ES"/>
+        </w:rPr>
+        <w:t xml:space="preserve">Figura </w:t>
+      </w:r>
+      <w:r>
+        <w:fldChar w:fldCharType="begin"/>
+      </w:r>
+      <w:r>
+        <w:rPr>
+          <w:lang w:val="es-ES"/>
+        </w:rPr>
+        <w:instrText xml:space="preserve"> SEQ Figura \* ARABIC </w:instrText>
+      </w:r>
+      <w:r>
+        <w:fldChar w:fldCharType="separate"/>
+      </w:r>
+      <w:r>
+        <w:rPr>
+          <w:noProof/>
+          <w:lang w:val="es-ES"/>
+        </w:rPr>
+        <w:t>11</w:t>
+      </w:r>
+      <w:r>
+        <w:fldChar w:fldCharType="end"/>
+      </w:r>
+      <w:r>
+        <w:rPr>
+          <w:lang w:val="es-ES"/>
+        </w:rPr>
+        <w:t>. Ejemplo de resolución c</w:t>
+      </w:r>
+      <w:r>
+        <w:rPr>
+          <w:lang w:val="es-ES"/>
+        </w:rPr>
+        <w:t>orrecta del cuestionario inicial de la sesión 1.</w:t>
+      </w:r>
+    </w:p>
+    <w:p>
+      <w:pPr>
+        <w:spacing w:line="360" w:lineRule="auto"/>
+        <w:jc w:val="both"/>
         <w:rPr>
           <w:rFonts w:ascii="Arial" w:hAnsi="Arial" w:cs="Arial"/>
           <w:lang w:val="es-ES"/>
@@ -8374,6 +9629,7 @@
     <w:p>
       <w:pPr>
         <w:spacing w:line="360" w:lineRule="auto"/>
+        <w:jc w:val="both"/>
         <w:rPr>
           <w:rFonts w:ascii="Arial" w:hAnsi="Arial" w:cs="Arial"/>
           <w:b/>
@@ -8442,8 +9698,13 @@
     <w:p>
       <w:pPr>
         <w:spacing w:line="360" w:lineRule="auto"/>
-        <w:rPr>
-          <w:rFonts w:ascii="Arial" w:hAnsi="Arial" w:cs="Arial"/>
+        <w:jc w:val="both"/>
+        <w:rPr>
+          <w:rFonts w:ascii="Arial" w:hAnsi="Arial" w:cs="Arial"/>
+          <w:b/>
+          <w:bCs/>
+          <w:color w:val="7030A0"/>
+          <w:u w:val="single"/>
           <w:lang w:val="es-ES"/>
         </w:rPr>
       </w:pPr>
@@ -8459,28 +9720,13 @@
           <w:rFonts w:ascii="Arial" w:hAnsi="Arial" w:cs="Arial"/>
           <w:lang w:val="es-ES"/>
         </w:rPr>
-        <w:t>. También se resuelven dudas sobre ejercicios pasados, y al final de la clase se entrega una lista con aquello que se va a evaluar en el examen de la siguiente sesión. La figura XXX lista aquello que se evalúa.</w:t>
-      </w:r>
-    </w:p>
-    <w:p>
-      <w:pPr>
-        <w:spacing w:line="360" w:lineRule="auto"/>
-        <w:rPr>
-          <w:rFonts w:ascii="Arial" w:hAnsi="Arial" w:cs="Arial"/>
-          <w:lang w:val="es-ES"/>
-        </w:rPr>
-      </w:pPr>
-      <w:r>
-        <w:rPr>
-          <w:rFonts w:ascii="Arial" w:hAnsi="Arial" w:cs="Arial"/>
-          <w:lang w:val="es-ES"/>
-        </w:rPr>
-        <w:t>FIGURA</w:t>
-      </w:r>
-    </w:p>
-    <w:p>
-      <w:pPr>
-        <w:spacing w:line="360" w:lineRule="auto"/>
+        <w:t xml:space="preserve">. También se resuelven dudas sobre ejercicios pasados, y al final de la clase se entrega una lista con aquello que se va a evaluar en el examen de la siguiente sesión. </w:t>
+      </w:r>
+    </w:p>
+    <w:p>
+      <w:pPr>
+        <w:spacing w:line="360" w:lineRule="auto"/>
+        <w:jc w:val="both"/>
         <w:rPr>
           <w:rFonts w:ascii="Arial" w:hAnsi="Arial" w:cs="Arial"/>
           <w:b/>
@@ -8493,23 +9739,14 @@
       <w:r>
         <w:rPr>
           <w:rFonts w:ascii="Arial" w:hAnsi="Arial" w:cs="Arial"/>
-          <w:lang w:val="es-ES"/>
-        </w:rPr>
-        <w:t>ejercicios pasados.</w:t>
-      </w:r>
-    </w:p>
-    <w:p>
-      <w:pPr>
-        <w:spacing w:line="360" w:lineRule="auto"/>
-        <w:rPr>
-          <w:rFonts w:ascii="Arial" w:hAnsi="Arial" w:cs="Arial"/>
           <w:b/>
           <w:bCs/>
           <w:color w:val="7030A0"/>
           <w:u w:val="single"/>
           <w:lang w:val="es-ES"/>
         </w:rPr>
-      </w:pPr>
+        <w:t xml:space="preserve">Sesión </w:t>
+      </w:r>
       <w:r>
         <w:rPr>
           <w:rFonts w:ascii="Arial" w:hAnsi="Arial" w:cs="Arial"/>
@@ -8519,6 +9756,210 @@
           <w:u w:val="single"/>
           <w:lang w:val="es-ES"/>
         </w:rPr>
+        <w:t>10</w:t>
+      </w:r>
+      <w:r>
+        <w:rPr>
+          <w:rFonts w:ascii="Arial" w:hAnsi="Arial" w:cs="Arial"/>
+          <w:b/>
+          <w:bCs/>
+          <w:color w:val="7030A0"/>
+          <w:u w:val="single"/>
+          <w:lang w:val="es-ES"/>
+        </w:rPr>
+        <w:t xml:space="preserve">: </w:t>
+      </w:r>
+      <w:r>
+        <w:rPr>
+          <w:rFonts w:ascii="Arial" w:hAnsi="Arial" w:cs="Arial"/>
+          <w:b/>
+          <w:bCs/>
+          <w:color w:val="7030A0"/>
+          <w:u w:val="single"/>
+          <w:lang w:val="es-ES"/>
+        </w:rPr>
+        <w:t xml:space="preserve">Examen. </w:t>
+      </w:r>
+      <w:r>
+        <w:rPr>
+          <w:rFonts w:ascii="Arial" w:hAnsi="Arial" w:cs="Arial"/>
+          <w:b/>
+          <w:bCs/>
+          <w:color w:val="7030A0"/>
+          <w:u w:val="single"/>
+          <w:lang w:val="es-ES"/>
+        </w:rPr>
+        <w:t>(45 min)</w:t>
+      </w:r>
+    </w:p>
+    <w:p>
+      <w:pPr>
+        <w:spacing w:line="360" w:lineRule="auto"/>
+        <w:jc w:val="both"/>
+        <w:rPr>
+          <w:rFonts w:ascii="Arial" w:hAnsi="Arial" w:cs="Arial"/>
+          <w:lang w:val="es-ES"/>
+        </w:rPr>
+      </w:pPr>
+      <w:r>
+        <w:rPr>
+          <w:rFonts w:ascii="Arial" w:hAnsi="Arial" w:cs="Arial"/>
+          <w:lang w:val="es-ES"/>
+        </w:rPr>
+        <w:lastRenderedPageBreak/>
+        <w:t>La figura XXX muestra el examen propuesto</w:t>
+      </w:r>
+      <w:r>
+        <w:rPr>
+          <w:rFonts w:ascii="Arial" w:hAnsi="Arial" w:cs="Arial"/>
+          <w:lang w:val="es-ES"/>
+        </w:rPr>
+        <w:t>, que encaja con lo aprendido durante la</w:t>
+      </w:r>
+      <w:r>
+        <w:rPr>
+          <w:rFonts w:ascii="Arial" w:hAnsi="Arial" w:cs="Arial"/>
+          <w:lang w:val="es-ES"/>
+        </w:rPr>
+        <w:t>s sesiones anteriores de la</w:t>
+      </w:r>
+      <w:r>
+        <w:rPr>
+          <w:rFonts w:ascii="Arial" w:hAnsi="Arial" w:cs="Arial"/>
+          <w:lang w:val="es-ES"/>
+        </w:rPr>
+        <w:t xml:space="preserve"> unidad didáctica</w:t>
+      </w:r>
+      <w:r>
+        <w:rPr>
+          <w:rFonts w:ascii="Arial" w:hAnsi="Arial" w:cs="Arial"/>
+          <w:lang w:val="es-ES"/>
+        </w:rPr>
+        <w:t xml:space="preserve"> y con la lista de conocimiento a evaluar entregada en la sesión 9</w:t>
+      </w:r>
+      <w:r>
+        <w:rPr>
+          <w:rFonts w:ascii="Arial" w:hAnsi="Arial" w:cs="Arial"/>
+          <w:lang w:val="es-ES"/>
+        </w:rPr>
+        <w:t>.</w:t>
+      </w:r>
+    </w:p>
+    <w:p>
+      <w:pPr>
+        <w:keepNext/>
+        <w:spacing w:line="360" w:lineRule="auto"/>
+        <w:jc w:val="both"/>
+      </w:pPr>
+      <w:r>
+        <w:rPr>
+          <w:rFonts w:ascii="Arial" w:hAnsi="Arial" w:cs="Arial"/>
+          <w:lang w:val="es-ES"/>
+        </w:rPr>
+        <w:drawing>
+          <wp:inline distT="0" distB="0" distL="0" distR="0" wp14:anchorId="063FEC71" wp14:editId="1FF0BE90">
+            <wp:extent cx="4747465" cy="6825673"/>
+            <wp:effectExtent l="0" t="0" r="0" b="0"/>
+            <wp:docPr id="1335947913" name="Picture 1" descr="Table&#10;&#10;Description automatically generated"/>
+            <wp:cNvGraphicFramePr>
+              <a:graphicFrameLocks xmlns:a="http://schemas.openxmlformats.org/drawingml/2006/main" noChangeAspect="1"/>
+            </wp:cNvGraphicFramePr>
+            <a:graphic xmlns:a="http://schemas.openxmlformats.org/drawingml/2006/main">
+              <a:graphicData uri="http://schemas.openxmlformats.org/drawingml/2006/picture">
+                <pic:pic xmlns:pic="http://schemas.openxmlformats.org/drawingml/2006/picture">
+                  <pic:nvPicPr>
+                    <pic:cNvPr id="1335947913" name="Picture 1" descr="Table&#10;&#10;Description automatically generated"/>
+                    <pic:cNvPicPr/>
+                  </pic:nvPicPr>
+                  <pic:blipFill>
+                    <a:blip r:embed="rId20"/>
+                    <a:stretch>
+                      <a:fillRect/>
+                    </a:stretch>
+                  </pic:blipFill>
+                  <pic:spPr>
+                    <a:xfrm>
+                      <a:off x="0" y="0"/>
+                      <a:ext cx="4759984" cy="6843673"/>
+                    </a:xfrm>
+                    <a:prstGeom prst="rect">
+                      <a:avLst/>
+                    </a:prstGeom>
+                  </pic:spPr>
+                </pic:pic>
+              </a:graphicData>
+            </a:graphic>
+          </wp:inline>
+        </w:drawing>
+      </w:r>
+    </w:p>
+    <w:p>
+      <w:pPr>
+        <w:pStyle w:val="Caption"/>
+        <w:jc w:val="both"/>
+        <w:rPr>
+          <w:rFonts w:ascii="Arial" w:hAnsi="Arial" w:cs="Arial"/>
+          <w:lang w:val="es-ES"/>
+        </w:rPr>
+      </w:pPr>
+      <w:r>
+        <w:rPr>
+          <w:lang w:val="es-ES"/>
+        </w:rPr>
+        <w:t xml:space="preserve">Figura </w:t>
+      </w:r>
+      <w:r>
+        <w:fldChar w:fldCharType="begin"/>
+      </w:r>
+      <w:r>
+        <w:rPr>
+          <w:lang w:val="es-ES"/>
+        </w:rPr>
+        <w:instrText xml:space="preserve"> SEQ Figura \* ARABIC </w:instrText>
+      </w:r>
+      <w:r>
+        <w:fldChar w:fldCharType="separate"/>
+      </w:r>
+      <w:r>
+        <w:rPr>
+          <w:noProof/>
+          <w:lang w:val="es-ES"/>
+        </w:rPr>
+        <w:t>12</w:t>
+      </w:r>
+      <w:r>
+        <w:fldChar w:fldCharType="end"/>
+      </w:r>
+      <w:r>
+        <w:rPr>
+          <w:lang w:val="es-ES"/>
+        </w:rPr>
+        <w:t>. Examen propuesto sobre "El Movimiento"</w:t>
+      </w:r>
+    </w:p>
+    <w:p>
+      <w:pPr>
+        <w:spacing w:line="360" w:lineRule="auto"/>
+        <w:jc w:val="both"/>
+        <w:rPr>
+          <w:rFonts w:ascii="Arial" w:hAnsi="Arial" w:cs="Arial"/>
+          <w:b/>
+          <w:bCs/>
+          <w:color w:val="7030A0"/>
+          <w:u w:val="single"/>
+          <w:lang w:val="es-ES"/>
+        </w:rPr>
+      </w:pPr>
+      <w:r>
+        <w:rPr>
+          <w:rFonts w:ascii="Arial" w:hAnsi="Arial" w:cs="Arial"/>
+          <w:b/>
+          <w:bCs/>
+          <w:color w:val="7030A0"/>
+          <w:u w:val="single"/>
+          <w:lang w:val="es-ES"/>
+        </w:rPr>
+        <w:lastRenderedPageBreak/>
         <w:t xml:space="preserve">Sesión </w:t>
       </w:r>
       <w:r>
@@ -8530,7 +9971,7 @@
           <w:u w:val="single"/>
           <w:lang w:val="es-ES"/>
         </w:rPr>
-        <w:t>10</w:t>
+        <w:t>1</w:t>
       </w:r>
       <w:r>
         <w:rPr>
@@ -8541,6 +9982,17 @@
           <w:u w:val="single"/>
           <w:lang w:val="es-ES"/>
         </w:rPr>
+        <w:t>1</w:t>
+      </w:r>
+      <w:r>
+        <w:rPr>
+          <w:rFonts w:ascii="Arial" w:hAnsi="Arial" w:cs="Arial"/>
+          <w:b/>
+          <w:bCs/>
+          <w:color w:val="7030A0"/>
+          <w:u w:val="single"/>
+          <w:lang w:val="es-ES"/>
+        </w:rPr>
         <w:t xml:space="preserve">: </w:t>
       </w:r>
       <w:r>
@@ -8552,6 +10004,17 @@
           <w:u w:val="single"/>
           <w:lang w:val="es-ES"/>
         </w:rPr>
+        <w:t xml:space="preserve">Resolución del </w:t>
+      </w:r>
+      <w:r>
+        <w:rPr>
+          <w:rFonts w:ascii="Arial" w:hAnsi="Arial" w:cs="Arial"/>
+          <w:b/>
+          <w:bCs/>
+          <w:color w:val="7030A0"/>
+          <w:u w:val="single"/>
+          <w:lang w:val="es-ES"/>
+        </w:rPr>
         <w:t xml:space="preserve">Examen. </w:t>
       </w:r>
       <w:r>
@@ -8569,119 +10032,7 @@
     <w:p>
       <w:pPr>
         <w:spacing w:line="360" w:lineRule="auto"/>
-        <w:rPr>
-          <w:rFonts w:ascii="Arial" w:hAnsi="Arial" w:cs="Arial"/>
-          <w:lang w:val="es-ES"/>
-        </w:rPr>
-      </w:pPr>
-      <w:r>
-        <w:rPr>
-          <w:rFonts w:ascii="Arial" w:hAnsi="Arial" w:cs="Arial"/>
-          <w:lang w:val="es-ES"/>
-        </w:rPr>
-        <w:t>La figura XXX muestra el examen propuesto</w:t>
-      </w:r>
-      <w:r>
-        <w:rPr>
-          <w:rFonts w:ascii="Arial" w:hAnsi="Arial" w:cs="Arial"/>
-          <w:lang w:val="es-ES"/>
-        </w:rPr>
-        <w:t>, que encaja con lo aprendido durante la unidad didáctica.</w:t>
-      </w:r>
-    </w:p>
-    <w:p>
-      <w:pPr>
-        <w:spacing w:line="360" w:lineRule="auto"/>
-        <w:rPr>
-          <w:rFonts w:ascii="Arial" w:hAnsi="Arial" w:cs="Arial"/>
-          <w:b/>
-          <w:bCs/>
-          <w:color w:val="7030A0"/>
-          <w:u w:val="single"/>
-          <w:lang w:val="es-ES"/>
-        </w:rPr>
-      </w:pPr>
-      <w:r>
-        <w:rPr>
-          <w:rFonts w:ascii="Arial" w:hAnsi="Arial" w:cs="Arial"/>
-          <w:b/>
-          <w:bCs/>
-          <w:color w:val="7030A0"/>
-          <w:u w:val="single"/>
-          <w:lang w:val="es-ES"/>
-        </w:rPr>
-        <w:t xml:space="preserve">Sesión </w:t>
-      </w:r>
-      <w:r>
-        <w:rPr>
-          <w:rFonts w:ascii="Arial" w:hAnsi="Arial" w:cs="Arial"/>
-          <w:b/>
-          <w:bCs/>
-          <w:color w:val="7030A0"/>
-          <w:u w:val="single"/>
-          <w:lang w:val="es-ES"/>
-        </w:rPr>
-        <w:t>1</w:t>
-      </w:r>
-      <w:r>
-        <w:rPr>
-          <w:rFonts w:ascii="Arial" w:hAnsi="Arial" w:cs="Arial"/>
-          <w:b/>
-          <w:bCs/>
-          <w:color w:val="7030A0"/>
-          <w:u w:val="single"/>
-          <w:lang w:val="es-ES"/>
-        </w:rPr>
-        <w:t>1</w:t>
-      </w:r>
-      <w:r>
-        <w:rPr>
-          <w:rFonts w:ascii="Arial" w:hAnsi="Arial" w:cs="Arial"/>
-          <w:b/>
-          <w:bCs/>
-          <w:color w:val="7030A0"/>
-          <w:u w:val="single"/>
-          <w:lang w:val="es-ES"/>
-        </w:rPr>
-        <w:t xml:space="preserve">: </w:t>
-      </w:r>
-      <w:r>
-        <w:rPr>
-          <w:rFonts w:ascii="Arial" w:hAnsi="Arial" w:cs="Arial"/>
-          <w:b/>
-          <w:bCs/>
-          <w:color w:val="7030A0"/>
-          <w:u w:val="single"/>
-          <w:lang w:val="es-ES"/>
-        </w:rPr>
-        <w:t xml:space="preserve">Resolución del </w:t>
-      </w:r>
-      <w:r>
-        <w:rPr>
-          <w:rFonts w:ascii="Arial" w:hAnsi="Arial" w:cs="Arial"/>
-          <w:b/>
-          <w:bCs/>
-          <w:color w:val="7030A0"/>
-          <w:u w:val="single"/>
-          <w:lang w:val="es-ES"/>
-        </w:rPr>
-        <w:t xml:space="preserve">Examen. </w:t>
-      </w:r>
-      <w:r>
-        <w:rPr>
-          <w:rFonts w:ascii="Arial" w:hAnsi="Arial" w:cs="Arial"/>
-          <w:b/>
-          <w:bCs/>
-          <w:color w:val="7030A0"/>
-          <w:u w:val="single"/>
-          <w:lang w:val="es-ES"/>
-        </w:rPr>
-        <w:t>(45 min)</w:t>
-      </w:r>
-    </w:p>
-    <w:p>
-      <w:pPr>
-        <w:spacing w:line="360" w:lineRule="auto"/>
+        <w:jc w:val="both"/>
         <w:rPr>
           <w:rFonts w:ascii="Arial" w:hAnsi="Arial" w:cs="Arial"/>
           <w:lang w:val="es-ES"/>
@@ -8740,6 +10091,7 @@
     <w:p>
       <w:pPr>
         <w:spacing w:line="360" w:lineRule="auto"/>
+        <w:jc w:val="both"/>
         <w:rPr>
           <w:rFonts w:ascii="Arial" w:hAnsi="Arial" w:cs="Arial"/>
           <w:lang w:val="es-ES"/>
@@ -8760,118 +10112,183 @@
           <w:rFonts w:ascii="Arial" w:hAnsi="Arial" w:cs="Arial"/>
           <w:b/>
           <w:bCs/>
-          <w:lang w:val="es-ES"/>
-        </w:rPr>
-      </w:pPr>
-      <w:r>
-        <w:rPr>
-          <w:rFonts w:ascii="Arial" w:hAnsi="Arial" w:cs="Arial"/>
-          <w:lang w:val="es-ES"/>
-        </w:rPr>
-        <w:t>Como no había podido ser de otra manera, la cronología de la propuesta didáctica no se respetó</w:t>
-      </w:r>
-      <w:r>
-        <w:rPr>
-          <w:rFonts w:ascii="Arial" w:hAnsi="Arial" w:cs="Arial"/>
-          <w:lang w:val="es-ES"/>
-        </w:rPr>
-        <w:t xml:space="preserve">. Los laboratorios, por ejemplo, </w:t>
-      </w:r>
-      <w:r>
-        <w:rPr>
-          <w:rFonts w:ascii="Arial" w:hAnsi="Arial" w:cs="Arial"/>
-          <w:lang w:val="es-ES"/>
-        </w:rPr>
-        <w:t xml:space="preserve">cuadraban mejor los viernes, cuando los alumnos estaban cansados de toda la semana y respondían mejor ante estímulos más físicos que cognitivos puros. </w:t>
-      </w:r>
-      <w:r>
-        <w:rPr>
-          <w:rFonts w:ascii="Arial" w:hAnsi="Arial" w:cs="Arial"/>
-          <w:lang w:val="es-ES"/>
-        </w:rPr>
-        <w:t>Además,</w:t>
-      </w:r>
-      <w:r>
-        <w:rPr>
-          <w:rFonts w:ascii="Arial" w:hAnsi="Arial" w:cs="Arial"/>
-          <w:lang w:val="es-ES"/>
-        </w:rPr>
-        <w:t xml:space="preserve"> en ocasiones, algunos alumnos abandonaban la clase por alguna excursión de “Escuela Sostenible” o </w:t>
-      </w:r>
-      <w:r>
-        <w:rPr>
-          <w:rFonts w:ascii="Arial" w:hAnsi="Arial" w:cs="Arial"/>
-          <w:lang w:val="es-ES"/>
-        </w:rPr>
-        <w:t xml:space="preserve">por algo relacionado con algún otro proyecto del centro. En estos casos se buscaba aprender materia más sencilla de recuperar por estos alumnos de </w:t>
-      </w:r>
+          <w:color w:val="BC14A0"/>
+          <w:lang w:val="es-ES"/>
+        </w:rPr>
+      </w:pPr>
+      <w:r>
+        <w:rPr>
+          <w:rFonts w:ascii="Arial" w:hAnsi="Arial" w:cs="Arial"/>
+          <w:b/>
+          <w:bCs/>
+          <w:color w:val="BC14A0"/>
+          <w:lang w:val="es-ES"/>
+        </w:rPr>
+        <w:t xml:space="preserve">DESARROLLO </w:t>
+      </w:r>
+      <w:r>
+        <w:rPr>
+          <w:rFonts w:ascii="Arial" w:hAnsi="Arial" w:cs="Arial"/>
+          <w:b/>
+          <w:bCs/>
+          <w:color w:val="BC14A0"/>
+          <w:lang w:val="es-ES"/>
+        </w:rPr>
+        <w:t>CRONOLÓGICO</w:t>
+      </w:r>
+      <w:r>
+        <w:rPr>
+          <w:rFonts w:ascii="Arial" w:hAnsi="Arial" w:cs="Arial"/>
+          <w:b/>
+          <w:bCs/>
+          <w:color w:val="BC14A0"/>
+          <w:lang w:val="es-ES"/>
+        </w:rPr>
+        <w:t xml:space="preserve"> </w:t>
+      </w:r>
+      <w:r>
+        <w:rPr>
+          <w:rFonts w:ascii="Arial" w:hAnsi="Arial" w:cs="Arial"/>
+          <w:b/>
+          <w:bCs/>
+          <w:color w:val="BC14A0"/>
+          <w:lang w:val="es-ES"/>
+        </w:rPr>
+        <w:t>DE LAS CLASES</w:t>
+      </w:r>
+    </w:p>
+    <w:p>
+      <w:pPr>
+        <w:spacing w:line="360" w:lineRule="auto"/>
+        <w:rPr>
+          <w:rFonts w:ascii="Arial" w:hAnsi="Arial" w:cs="Arial"/>
+          <w:b/>
+          <w:bCs/>
+          <w:lang w:val="es-ES"/>
+        </w:rPr>
+      </w:pPr>
+      <w:r>
+        <w:rPr>
+          <w:rFonts w:ascii="Arial" w:hAnsi="Arial" w:cs="Arial"/>
+          <w:lang w:val="es-ES"/>
+        </w:rPr>
+        <w:t>Como no había podido ser de otra manera, la cronología de la propuesta didáctica no se respetó. Los laboratorios, por ejemplo, cuadraban mejor los viernes, cuando los alumnos estaban cansados de toda la semana y respondían mejor ante estímulos más físicos que cognitivos puros. Además, en ocasiones, algunos alumnos abandonaban la clase por alguna excursión relacionad</w:t>
+      </w:r>
+      <w:r>
+        <w:rPr>
+          <w:rFonts w:ascii="Arial" w:hAnsi="Arial" w:cs="Arial"/>
+          <w:lang w:val="es-ES"/>
+        </w:rPr>
+        <w:t>a</w:t>
+      </w:r>
+      <w:r>
+        <w:rPr>
+          <w:rFonts w:ascii="Arial" w:hAnsi="Arial" w:cs="Arial"/>
+          <w:lang w:val="es-ES"/>
+        </w:rPr>
+        <w:t xml:space="preserve"> con algún proyecto del centro. En estos casos se buscaba aprender materia más sencilla de recuperar por estos alumnos de manera individual en sus casas. El siguiente diario muestra el desarrollo de las clases para este grupo.</w:t>
+      </w:r>
+    </w:p>
+    <w:p>
+      <w:pPr>
+        <w:spacing w:line="360" w:lineRule="auto"/>
+        <w:rPr>
+          <w:rFonts w:ascii="Arial" w:hAnsi="Arial" w:cs="Arial"/>
+          <w:b/>
+          <w:bCs/>
+          <w:color w:val="0070C0"/>
+          <w:lang w:val="es-ES"/>
+        </w:rPr>
+      </w:pPr>
+      <w:r>
+        <w:rPr>
+          <w:rFonts w:ascii="Arial" w:hAnsi="Arial" w:cs="Arial"/>
+          <w:b/>
+          <w:bCs/>
+          <w:color w:val="0070C0"/>
+          <w:lang w:val="es-ES"/>
+        </w:rPr>
+        <w:t>## 2023/02/23</w:t>
+      </w:r>
+    </w:p>
+    <w:p>
+      <w:pPr>
+        <w:spacing w:line="360" w:lineRule="auto"/>
+        <w:rPr>
+          <w:rFonts w:ascii="Arial" w:hAnsi="Arial" w:cs="Arial"/>
+          <w:lang w:val="es-ES"/>
+        </w:rPr>
+      </w:pPr>
+      <w:r>
+        <w:rPr>
+          <w:rFonts w:ascii="Arial" w:hAnsi="Arial" w:cs="Arial"/>
+          <w:lang w:val="es-ES"/>
+        </w:rPr>
+        <w:t>Jugamos al “Bingo de la Tabla Periódica” - un juego de repaso en el que se reparten cartones de bingo a todos los jugadores con nombres de elementos químicos. Alicia y yo íbamos sacando de un sombrero tarjetas con los símbolos químicos de diferentes elementos y los alumnos debían asociarlos a los nombres que tenían escritos</w:t>
+      </w:r>
+      <w:r>
+        <w:rPr>
+          <w:rFonts w:ascii="Arial" w:hAnsi="Arial" w:cs="Arial"/>
+          <w:lang w:val="es-ES"/>
+        </w:rPr>
+        <w:t xml:space="preserve"> en sus tarjetas. El primer jugador en cantar “línea” tenía derecho a contar un chiste a sus compañeros, y el primero en cantar “Bingo”, también.</w:t>
+      </w:r>
+      <w:r>
+        <w:rPr>
+          <w:rFonts w:ascii="Arial" w:hAnsi="Arial" w:cs="Arial"/>
+          <w:lang w:val="es-ES"/>
+        </w:rPr>
+        <w:t xml:space="preserve"> Lo de contar chistes es una costumbre que Alicia empezó a introducir este mismo año con algunos de sus grupos. </w:t>
+      </w:r>
+      <w:r>
+        <w:rPr>
+          <w:rFonts w:ascii="Arial" w:hAnsi="Arial" w:cs="Arial"/>
+          <w:lang w:val="es-ES"/>
+        </w:rPr>
+        <w:t xml:space="preserve">Se contaron el chiste de “La Vela” y uno de “Jaimito”. </w:t>
+      </w:r>
+      <w:r>
+        <w:rPr>
+          <w:rFonts w:ascii="Arial" w:hAnsi="Arial" w:cs="Arial"/>
+          <w:lang w:val="es-ES"/>
+        </w:rPr>
+        <w:t>Cada viernes, si la clase ha trabajado bien y ha seguido un comportamiento ejemplar, puede mandar a uno de sus integrantes a contar un chiste al resto (siempre y cuando sea adecuado en un instituto, es decir que no sea ofensivo hacia ningún colectivo, por ejemplo). Me parece una muy buena estrategia para motivar al grupo a esforzarse a cambio de ese premio. Aunque parezca algo pequeño a simple vista, opino que es también una muy buena forma de acercarse un poco más a nivel emocional a los alumnos. Quizá, al ver que un profesor se ríe de las mismas gracias que ellos, los estudiantes pueden ver a esa figura como un igual, perdiendo el miedo a intervenir en clase, o a poder buscarlo en los recreos para cualquier tipo de duda.</w:t>
+      </w:r>
+    </w:p>
+    <w:p>
+      <w:pPr>
+        <w:spacing w:line="360" w:lineRule="auto"/>
+        <w:rPr>
+          <w:rFonts w:ascii="Arial" w:hAnsi="Arial" w:cs="Arial"/>
+          <w:lang w:val="es-ES"/>
+        </w:rPr>
+      </w:pPr>
+    </w:p>
+    <w:p>
+      <w:pPr>
+        <w:spacing w:line="360" w:lineRule="auto"/>
+        <w:rPr>
+          <w:rFonts w:ascii="Arial" w:hAnsi="Arial" w:cs="Arial"/>
+          <w:lang w:val="es-ES"/>
+        </w:rPr>
+      </w:pPr>
       <w:r>
         <w:rPr>
           <w:rFonts w:ascii="Arial" w:hAnsi="Arial" w:cs="Arial"/>
           <w:lang w:val="es-ES"/>
         </w:rPr>
         <w:lastRenderedPageBreak/>
-        <w:t>manera individual en sus casas.</w:t>
-      </w:r>
-      <w:r>
-        <w:rPr>
-          <w:rFonts w:ascii="Arial" w:hAnsi="Arial" w:cs="Arial"/>
-          <w:lang w:val="es-ES"/>
-        </w:rPr>
-        <w:t xml:space="preserve"> El siguiente diario muestra el desarrollo de las clases para este grupo.</w:t>
-      </w:r>
-    </w:p>
-    <w:p>
-      <w:pPr>
-        <w:spacing w:line="360" w:lineRule="auto"/>
-        <w:rPr>
-          <w:rFonts w:ascii="Arial" w:hAnsi="Arial" w:cs="Arial"/>
-          <w:b/>
-          <w:bCs/>
-          <w:color w:val="BC14A0"/>
-          <w:lang w:val="es-ES"/>
-        </w:rPr>
-      </w:pPr>
-      <w:r>
-        <w:rPr>
-          <w:rFonts w:ascii="Arial" w:hAnsi="Arial" w:cs="Arial"/>
-          <w:b/>
-          <w:bCs/>
-          <w:color w:val="BC14A0"/>
-          <w:lang w:val="es-ES"/>
-        </w:rPr>
-        <w:t xml:space="preserve">DESARROLLO </w:t>
-      </w:r>
-      <w:r>
-        <w:rPr>
-          <w:rFonts w:ascii="Arial" w:hAnsi="Arial" w:cs="Arial"/>
-          <w:b/>
-          <w:bCs/>
-          <w:color w:val="BC14A0"/>
-          <w:lang w:val="es-ES"/>
-        </w:rPr>
-        <w:t>CRONOLÓGICO</w:t>
-      </w:r>
-      <w:r>
-        <w:rPr>
-          <w:rFonts w:ascii="Arial" w:hAnsi="Arial" w:cs="Arial"/>
-          <w:b/>
-          <w:bCs/>
-          <w:color w:val="BC14A0"/>
-          <w:lang w:val="es-ES"/>
-        </w:rPr>
-        <w:t xml:space="preserve"> </w:t>
-      </w:r>
-      <w:r>
-        <w:rPr>
-          <w:rFonts w:ascii="Arial" w:hAnsi="Arial" w:cs="Arial"/>
-          <w:b/>
-          <w:bCs/>
-          <w:color w:val="BC14A0"/>
-          <w:lang w:val="es-ES"/>
-        </w:rPr>
-        <w:t>DE LAS CLASES</w:t>
-      </w:r>
+        <w:t>Después pasamos a introducir con el método tradicional de enseñanza la diferencia entre cambio físico vs cambio químico, poniendo ejemplos en ambos casos.</w:t>
+      </w:r>
+    </w:p>
+    <w:p>
+      <w:pPr>
+        <w:spacing w:line="360" w:lineRule="auto"/>
+        <w:rPr>
+          <w:rFonts w:ascii="Arial" w:hAnsi="Arial" w:cs="Arial"/>
+          <w:lang w:val="es-ES"/>
+        </w:rPr>
+      </w:pPr>
     </w:p>
     <w:p>
       <w:pPr>
@@ -8892,86 +10309,93 @@
           <w:color w:val="0070C0"/>
           <w:lang w:val="es-ES"/>
         </w:rPr>
-        <w:t>## 2023/02/23</w:t>
-      </w:r>
-    </w:p>
-    <w:p>
-      <w:pPr>
-        <w:spacing w:line="360" w:lineRule="auto"/>
-        <w:rPr>
-          <w:rFonts w:ascii="Arial" w:hAnsi="Arial" w:cs="Arial"/>
-          <w:lang w:val="es-ES"/>
-        </w:rPr>
-      </w:pPr>
-      <w:r>
-        <w:rPr>
-          <w:rFonts w:ascii="Arial" w:hAnsi="Arial" w:cs="Arial"/>
-          <w:lang w:val="es-ES"/>
-        </w:rPr>
-        <w:t>Jugamos al “Bingo de la Tabla Periódica” - un juego de repaso en el que se reparten cartones de bingo a todos los jugadores con nombres de elementos químicos. Alicia y yo íbamos sacando de un sombrero tarjetas con los símbolos químicos de diferentes elementos y los alumnos debían asociarlos a los nombres que tenían escritos</w:t>
-      </w:r>
-      <w:r>
-        <w:rPr>
-          <w:rFonts w:ascii="Arial" w:hAnsi="Arial" w:cs="Arial"/>
-          <w:lang w:val="es-ES"/>
-        </w:rPr>
-        <w:t xml:space="preserve"> en sus tarjetas. El primer jugador en cantar “línea” tenía derecho a contar un chiste a sus compañeros, y el primero en cantar “Bingo”, también.</w:t>
-      </w:r>
-      <w:r>
-        <w:rPr>
-          <w:rFonts w:ascii="Arial" w:hAnsi="Arial" w:cs="Arial"/>
-          <w:lang w:val="es-ES"/>
-        </w:rPr>
-        <w:t xml:space="preserve"> Lo de contar chistes es una costumbre que Alicia empezó a introducir este mismo año con algunos de sus grupos. </w:t>
-      </w:r>
-      <w:r>
-        <w:rPr>
-          <w:rFonts w:ascii="Arial" w:hAnsi="Arial" w:cs="Arial"/>
-          <w:lang w:val="es-ES"/>
-        </w:rPr>
-        <w:t xml:space="preserve">Se contaron el chiste de “La Vela” y uno de “Jaimito”. </w:t>
-      </w:r>
-      <w:r>
-        <w:rPr>
-          <w:rFonts w:ascii="Arial" w:hAnsi="Arial" w:cs="Arial"/>
-          <w:lang w:val="es-ES"/>
-        </w:rPr>
-        <w:t>Cada viernes, si la clase ha trabajado bien y ha seguido un comportamiento ejemplar, puede mandar a uno de sus integrantes a contar un chiste al resto (siempre y cuando sea adecuado en un instituto, es decir que no sea ofensivo hacia ningún colectivo, por ejemplo). Me parece una muy buena estrategia para motivar al grupo a esforzarse a cambio de ese premio. Aunque parezca algo pequeño a simple vista, opino que es también una muy buena forma de acercarse un poco más a nivel emocional a los alumnos. Quizá, al ver que un profesor se ríe de las mismas gracias que ellos, los estudiantes pueden ver a esa figura como un igual, perdiendo el miedo a intervenir en clase, o a poder buscarlo en los recreos para cualquier tipo de duda.</w:t>
-      </w:r>
-    </w:p>
-    <w:p>
-      <w:pPr>
-        <w:spacing w:line="360" w:lineRule="auto"/>
-        <w:rPr>
-          <w:rFonts w:ascii="Arial" w:hAnsi="Arial" w:cs="Arial"/>
-          <w:lang w:val="es-ES"/>
-        </w:rPr>
-      </w:pPr>
-    </w:p>
-    <w:p>
-      <w:pPr>
-        <w:spacing w:line="360" w:lineRule="auto"/>
-        <w:rPr>
-          <w:rFonts w:ascii="Arial" w:hAnsi="Arial" w:cs="Arial"/>
-          <w:lang w:val="es-ES"/>
-        </w:rPr>
-      </w:pPr>
-      <w:r>
-        <w:rPr>
-          <w:rFonts w:ascii="Arial" w:hAnsi="Arial" w:cs="Arial"/>
-          <w:lang w:val="es-ES"/>
-        </w:rPr>
-        <w:t>Después pasamos a introducir con el método tradicional de enseñanza la diferencia entre cambio físico vs cambio químico, poniendo ejemplos en ambos casos.</w:t>
-      </w:r>
-    </w:p>
-    <w:p>
-      <w:pPr>
-        <w:spacing w:line="360" w:lineRule="auto"/>
-        <w:rPr>
-          <w:rFonts w:ascii="Arial" w:hAnsi="Arial" w:cs="Arial"/>
-          <w:lang w:val="es-ES"/>
-        </w:rPr>
-      </w:pPr>
+        <w:t>## 2023/03/1</w:t>
+      </w:r>
+    </w:p>
+    <w:p>
+      <w:pPr>
+        <w:spacing w:line="360" w:lineRule="auto"/>
+        <w:rPr>
+          <w:rFonts w:ascii="Arial" w:hAnsi="Arial" w:cs="Arial"/>
+          <w:lang w:val="es-ES"/>
+        </w:rPr>
+      </w:pPr>
+      <w:r>
+        <w:rPr>
+          <w:rFonts w:ascii="Arial" w:hAnsi="Arial" w:cs="Arial"/>
+          <w:lang w:val="es-ES"/>
+        </w:rPr>
+        <w:t xml:space="preserve">Alicia introduce la Ley de Conservación de la masa de Lavoisier, apoyándose en la fase Explora del libro de Science Bits. Los alumnos son los que dan con dicha ley, tras observar que la masa medida al inicio y al final de todas las reacciones químicas mostradas nunca varía, siempre y cuando se realicen los experimentos en sistemas cerrados. Gracias a esos vídeos son capaces de intuir </w:t>
+      </w:r>
+      <w:r>
+        <w:rPr>
+          <w:rFonts w:ascii="Arial" w:hAnsi="Arial" w:cs="Arial"/>
+          <w:lang w:val="es-ES"/>
+        </w:rPr>
+        <w:t>que,</w:t>
+      </w:r>
+      <w:r>
+        <w:rPr>
+          <w:rFonts w:ascii="Arial" w:hAnsi="Arial" w:cs="Arial"/>
+          <w:lang w:val="es-ES"/>
+        </w:rPr>
+        <w:t xml:space="preserve"> si el sistema está abierto y un producto pesa menos que al inicio, debe haber perdido masa en forma de gas, mientras que si pesa más, es por haber incorporado masa de un gas externo del aire.</w:t>
+      </w:r>
+      <w:r>
+        <w:rPr>
+          <w:rFonts w:ascii="Arial" w:hAnsi="Arial" w:cs="Arial"/>
+          <w:lang w:val="es-ES"/>
+        </w:rPr>
+        <w:t xml:space="preserve"> El método que sigue Science Bits de las 5 E’s me parece muy acertado en el sentido que son los propios alumnos los que se van haciendo sus propias hipótesis en la cabeza en vez de ser bombardeados con información que “es así porque sí” de primeras. Si bien, en etapas posteriores de la Unidad Didáctica, Science Bits formaliza el conocimiento, ordenándolo y otorgándole un sentido matemático, al principio invita a que afloren mil ideas en las cabezas de los estudiantes. Esto creo que es muy fiel al método científico en sí, donde los expertos intentan explicar fenómenos de manera intuitiva antes </w:t>
+      </w:r>
+      <w:r>
+        <w:rPr>
+          <w:rFonts w:ascii="Arial" w:hAnsi="Arial" w:cs="Arial"/>
+          <w:lang w:val="es-ES"/>
+        </w:rPr>
+        <w:t>de ponerse a “cacharrear” en un laboratorio o a formalizar teorías de manera escrita. Observé que los alumnos estaban especialmente motivados con el tema al encontrarse una pregunta de la que no sabían la respuesta pero de la que se creían capaces de responder con un poco de esfuerzo.</w:t>
+      </w:r>
+    </w:p>
+    <w:p>
+      <w:pPr>
+        <w:spacing w:line="360" w:lineRule="auto"/>
+        <w:rPr>
+          <w:rFonts w:ascii="Arial" w:hAnsi="Arial" w:cs="Arial"/>
+          <w:lang w:val="es-ES"/>
+        </w:rPr>
+      </w:pPr>
+    </w:p>
+    <w:p>
+      <w:pPr>
+        <w:spacing w:line="360" w:lineRule="auto"/>
+        <w:rPr>
+          <w:rFonts w:ascii="Arial" w:hAnsi="Arial" w:cs="Arial"/>
+          <w:lang w:val="es-ES"/>
+        </w:rPr>
+      </w:pPr>
+      <w:r>
+        <w:rPr>
+          <w:rFonts w:ascii="Arial" w:hAnsi="Arial" w:cs="Arial"/>
+          <w:lang w:val="es-ES"/>
+        </w:rPr>
+        <w:t>Los estudiantes aprenden a ajustar reacciones dibujando moléculas. Para ello se hace hincapié en la diferencia entre átomo y molécula, y se deja claro que no puedo añadir átomos sueltos. Solo puedo añadir moléculas enteras.</w:t>
+      </w:r>
+    </w:p>
+    <w:p>
+      <w:pPr>
+        <w:spacing w:line="360" w:lineRule="auto"/>
+        <w:rPr>
+          <w:rFonts w:ascii="Arial" w:hAnsi="Arial" w:cs="Arial"/>
+          <w:lang w:val="es-ES"/>
+        </w:rPr>
+      </w:pPr>
+      <w:r>
+        <w:rPr>
+          <w:rFonts w:ascii="Arial" w:hAnsi="Arial" w:cs="Arial"/>
+          <w:lang w:val="es-ES"/>
+        </w:rPr>
+        <w:t xml:space="preserve">    </w:t>
+      </w:r>
     </w:p>
     <w:p>
       <w:pPr>
@@ -8992,44 +10416,30 @@
           <w:color w:val="0070C0"/>
           <w:lang w:val="es-ES"/>
         </w:rPr>
-        <w:t>## 2023/03/1</w:t>
-      </w:r>
-    </w:p>
-    <w:p>
-      <w:pPr>
-        <w:spacing w:line="360" w:lineRule="auto"/>
-        <w:rPr>
-          <w:rFonts w:ascii="Arial" w:hAnsi="Arial" w:cs="Arial"/>
-          <w:lang w:val="es-ES"/>
-        </w:rPr>
-      </w:pPr>
-      <w:r>
-        <w:rPr>
-          <w:rFonts w:ascii="Arial" w:hAnsi="Arial" w:cs="Arial"/>
-          <w:lang w:val="es-ES"/>
-        </w:rPr>
-        <w:t xml:space="preserve">Alicia introduce la Ley de Conservación de la masa de Lavoisier, apoyándose en la fase Explora del libro de Science Bits. Los alumnos son los que dan con dicha ley, tras observar que la masa medida al inicio y al final de todas las reacciones químicas mostradas nunca varía, siempre y cuando se realicen los experimentos en sistemas cerrados. Gracias a esos vídeos son capaces de intuir </w:t>
-      </w:r>
-      <w:r>
-        <w:rPr>
-          <w:rFonts w:ascii="Arial" w:hAnsi="Arial" w:cs="Arial"/>
-          <w:lang w:val="es-ES"/>
-        </w:rPr>
-        <w:t>que,</w:t>
-      </w:r>
-      <w:r>
-        <w:rPr>
-          <w:rFonts w:ascii="Arial" w:hAnsi="Arial" w:cs="Arial"/>
-          <w:lang w:val="es-ES"/>
-        </w:rPr>
-        <w:t xml:space="preserve"> si el sistema está abierto y un producto pesa menos que al inicio, debe haber perdido masa en forma de gas, mientras que si pesa más, es por haber incorporado masa de un gas externo del aire.</w:t>
-      </w:r>
-      <w:r>
-        <w:rPr>
-          <w:rFonts w:ascii="Arial" w:hAnsi="Arial" w:cs="Arial"/>
-          <w:lang w:val="es-ES"/>
-        </w:rPr>
-        <w:t xml:space="preserve"> El método que sigue Science Bits de las 5 E’s me </w:t>
+        <w:t>## 2023/03/2</w:t>
+      </w:r>
+    </w:p>
+    <w:p>
+      <w:pPr>
+        <w:spacing w:line="360" w:lineRule="auto"/>
+        <w:rPr>
+          <w:rFonts w:ascii="Arial" w:hAnsi="Arial" w:cs="Arial"/>
+          <w:lang w:val="es-ES"/>
+        </w:rPr>
+      </w:pPr>
+      <w:r>
+        <w:rPr>
+          <w:rFonts w:ascii="Arial" w:hAnsi="Arial" w:cs="Arial"/>
+          <w:lang w:val="es-ES"/>
+        </w:rPr>
+        <w:t>Laboratorio de disoluciones: se sigue el guión de una práctica guiada</w:t>
+      </w:r>
+      <w:r>
+        <w:rPr>
+          <w:rFonts w:ascii="Arial" w:hAnsi="Arial" w:cs="Arial"/>
+          <w:lang w:val="es-ES"/>
+        </w:rPr>
+        <w:t xml:space="preserve"> en el que se preparan disoluciones de una determinada concentración, expresada en molaridad y en porcentaje en masa. Para ello disolvían cristales de sulfato de cobre en agua. Durante este laboratorio, los estudiantes aprendieron a utilizar diferentes materiales de laboratorio, como la espátula, el </w:t>
       </w:r>
       <w:r>
         <w:rPr>
@@ -9037,39 +10447,205 @@
           <w:lang w:val="es-ES"/>
         </w:rPr>
         <w:lastRenderedPageBreak/>
-        <w:t xml:space="preserve">parece muy acertado en el sentido que son los propios alumnos los que se van haciendo sus propias hipótesis en la cabeza en vez de ser bombardeados con información que “es así porque sí” de primeras. Si bien, en etapas posteriores de la Unidad Didáctica, Science Bits formaliza el conocimiento, ordenándolo y otorgándole un sentido matemático, al principio invita a que afloren mil ideas en las cabezas de los estudiantes. Esto creo que es muy fiel al método científico en sí, donde los expertos intentan explicar fenómenos de manera intuitiva antes </w:t>
-      </w:r>
-      <w:r>
-        <w:rPr>
-          <w:rFonts w:ascii="Arial" w:hAnsi="Arial" w:cs="Arial"/>
-          <w:lang w:val="es-ES"/>
-        </w:rPr>
-        <w:t>de ponerse a “cacharrear” en un laboratorio o a formalizar teorías de manera escrita. Observé que los alumnos estaban especialmente motivados con el tema al encontrarse una pregunta de la que no sabían la respuesta pero de la que se creían capaces de responder con un poco de esfuerzo.</w:t>
-      </w:r>
-    </w:p>
-    <w:p>
-      <w:pPr>
-        <w:spacing w:line="360" w:lineRule="auto"/>
-        <w:rPr>
-          <w:rFonts w:ascii="Arial" w:hAnsi="Arial" w:cs="Arial"/>
-          <w:lang w:val="es-ES"/>
-        </w:rPr>
-      </w:pPr>
-    </w:p>
-    <w:p>
-      <w:pPr>
-        <w:spacing w:line="360" w:lineRule="auto"/>
-        <w:rPr>
-          <w:rFonts w:ascii="Arial" w:hAnsi="Arial" w:cs="Arial"/>
-          <w:lang w:val="es-ES"/>
-        </w:rPr>
-      </w:pPr>
-      <w:r>
-        <w:rPr>
-          <w:rFonts w:ascii="Arial" w:hAnsi="Arial" w:cs="Arial"/>
-          <w:lang w:val="es-ES"/>
-        </w:rPr>
-        <w:t>Los estudiantes aprenden a ajustar reacciones dibujando moléculas. Para ello se hace hincapié en la diferencia entre átomo y molécula, y se deja claro que no puedo añadir átomos sueltos. Solo puedo añadir moléculas enteras.</w:t>
+        <w:t>vidrio de reloj, el frasco lavador, etc</w:t>
+      </w:r>
+      <w:r>
+        <w:rPr>
+          <w:rFonts w:ascii="Arial" w:hAnsi="Arial" w:cs="Arial"/>
+          <w:lang w:val="es-ES"/>
+        </w:rPr>
+        <w:t>.</w:t>
+      </w:r>
+      <w:r>
+        <w:rPr>
+          <w:rFonts w:ascii="Arial" w:hAnsi="Arial" w:cs="Arial"/>
+          <w:lang w:val="es-ES"/>
+        </w:rPr>
+        <w:t>, y entendieron pequeños</w:t>
+      </w:r>
+      <w:r>
+        <w:rPr>
+          <w:rFonts w:ascii="Arial" w:hAnsi="Arial" w:cs="Arial"/>
+          <w:lang w:val="es-ES"/>
+        </w:rPr>
+        <w:t xml:space="preserve"> detalles que solo se entienden “haciendo” y no “viendo”. Por ejemplo, descubrieron que si echaban cristales más pequeños de sulfato de cobre se disolvía mejor en agua; que arrastrar los últimos posos de sulfato en el vidrio de reloj con ayuda del frasco lavador les ayudaba a terminar con una concentración más precisa; que tenían que tarar primero la masa del vidrio de reloj para medir solo la masa del sulfato en la balanza; que para no pasarse de volumen era mejor disolver el sulfato en un 80% del agua necesaria antes de terminar de enrasar con el agua restante, etc. Todo esto lo descubrieron a base de ensayo y error, y con la ayuda de Alicia y </w:t>
+      </w:r>
+      <w:r>
+        <w:rPr>
+          <w:rFonts w:ascii="Arial" w:hAnsi="Arial" w:cs="Arial"/>
+          <w:lang w:val="es-ES"/>
+        </w:rPr>
+        <w:t>de mí</w:t>
+      </w:r>
+      <w:r>
+        <w:rPr>
+          <w:rFonts w:ascii="Arial" w:hAnsi="Arial" w:cs="Arial"/>
+          <w:lang w:val="es-ES"/>
+        </w:rPr>
+        <w:t>.</w:t>
+      </w:r>
+    </w:p>
+    <w:p>
+      <w:pPr>
+        <w:spacing w:line="360" w:lineRule="auto"/>
+        <w:rPr>
+          <w:rFonts w:ascii="Arial" w:hAnsi="Arial" w:cs="Arial"/>
+          <w:lang w:val="es-ES"/>
+        </w:rPr>
+      </w:pPr>
+    </w:p>
+    <w:p>
+      <w:pPr>
+        <w:spacing w:line="360" w:lineRule="auto"/>
+        <w:rPr>
+          <w:rFonts w:ascii="Arial" w:hAnsi="Arial" w:cs="Arial"/>
+          <w:b/>
+          <w:bCs/>
+          <w:color w:val="0070C0"/>
+          <w:lang w:val="es-ES"/>
+        </w:rPr>
+      </w:pPr>
+      <w:r>
+        <w:rPr>
+          <w:rFonts w:ascii="Arial" w:hAnsi="Arial" w:cs="Arial"/>
+          <w:b/>
+          <w:bCs/>
+          <w:color w:val="0070C0"/>
+          <w:lang w:val="es-ES"/>
+        </w:rPr>
+        <w:t>## 2023/03/3</w:t>
+      </w:r>
+    </w:p>
+    <w:p>
+      <w:pPr>
+        <w:spacing w:line="360" w:lineRule="auto"/>
+        <w:rPr>
+          <w:rFonts w:ascii="Arial" w:hAnsi="Arial" w:cs="Arial"/>
+          <w:lang w:val="es-ES"/>
+        </w:rPr>
+      </w:pPr>
+      <w:r>
+        <w:rPr>
+          <w:rFonts w:ascii="Arial" w:hAnsi="Arial" w:cs="Arial"/>
+          <w:lang w:val="es-ES"/>
+        </w:rPr>
+        <w:t>Volvemos a entrar en el laboratorio, pero esta vez es por un problema de calefacción en el aula. Aquí aprendo que el bienestar de la clase es primordial para que atiendan y se concentren. Pequeños detalles como la temperatura, la luz, el mínimo ruido externo, o la disposición de la clase pueden influir en gran medida en cómo aprenden los alumnos. Por ello se da una clase de aprendizaje por andamiaje en el mismo laboratorio: se vuelve a la estequiometría</w:t>
+      </w:r>
+      <w:r>
+        <w:rPr>
+          <w:rFonts w:ascii="Arial" w:hAnsi="Arial" w:cs="Arial"/>
+          <w:lang w:val="es-ES"/>
+        </w:rPr>
+        <w:t xml:space="preserve"> y Alicia y yo resolvemos un par de ejemplos en la pizarra. Luego ponemos unos pocos más para que resuelvan entre ellos, por grupos, y para corregir invitamos a algunos alumnos a salir a la pizarra para explicar a sus compañeros cómo lo han logrado hacer. Al tratarse de un viernes, una alumna se anima a contar el chiste de “Lepe y los Polideportivos”.</w:t>
+      </w:r>
+    </w:p>
+    <w:p>
+      <w:pPr>
+        <w:spacing w:line="360" w:lineRule="auto"/>
+        <w:rPr>
+          <w:rFonts w:ascii="Arial" w:hAnsi="Arial" w:cs="Arial"/>
+          <w:lang w:val="es-ES"/>
+        </w:rPr>
+      </w:pPr>
+    </w:p>
+    <w:p>
+      <w:pPr>
+        <w:spacing w:line="360" w:lineRule="auto"/>
+        <w:rPr>
+          <w:rFonts w:ascii="Arial" w:hAnsi="Arial" w:cs="Arial"/>
+          <w:b/>
+          <w:bCs/>
+          <w:color w:val="0070C0"/>
+          <w:lang w:val="es-ES"/>
+        </w:rPr>
+      </w:pPr>
+      <w:r>
+        <w:rPr>
+          <w:rFonts w:ascii="Arial" w:hAnsi="Arial" w:cs="Arial"/>
+          <w:b/>
+          <w:bCs/>
+          <w:color w:val="0070C0"/>
+          <w:lang w:val="es-ES"/>
+        </w:rPr>
+        <w:t>## 2023/03/8</w:t>
+      </w:r>
+    </w:p>
+    <w:p>
+      <w:pPr>
+        <w:spacing w:line="360" w:lineRule="auto"/>
+        <w:rPr>
+          <w:rFonts w:ascii="Arial" w:hAnsi="Arial" w:cs="Arial"/>
+          <w:lang w:val="es-ES"/>
+        </w:rPr>
+      </w:pPr>
+      <w:r>
+        <w:rPr>
+          <w:rFonts w:ascii="Arial" w:hAnsi="Arial" w:cs="Arial"/>
+          <w:lang w:val="es-ES"/>
+        </w:rPr>
+        <w:t xml:space="preserve">Para que los alumnos dominen los conceptos aprendidos, realizamos una ficha de ejercicios de repaso de estequiometría y de Ley de Conservación de la Masa. Ponemos a los estudiantes a trabajarla por grupos mientras que Alicia y yo nos paseamos echando un ojo. Vamos preguntando en alto periódicamente si algún grupo necesita ayuda y si observamos a un grupo atascado o distraído nos quedamos ayudándolos a recuperar la concentración o a encaminar sus ideas de resolución. Este control que tiene un profesor de quién está trabajando, quién está perdido, o quién no está atento, fue una tarea difícil para mí al principio. Me costaba determinar en que estado se encontraba cada grupo y tardaba un tiempo en detectarlo mirando lo que estaban escribiendo. Con el tiempo fui conociendo más en detalle a la clase y aprendí las “caras” de los alumnos. Al final del Prácticum era capaz de detectar con bastante éxito el </w:t>
+      </w:r>
+      <w:r>
+        <w:rPr>
+          <w:rFonts w:ascii="Arial" w:hAnsi="Arial" w:cs="Arial"/>
+          <w:lang w:val="es-ES"/>
+        </w:rPr>
+        <w:lastRenderedPageBreak/>
+        <w:t>estado de trabajo de los grupos simplemente mirando las caras y cómo interactuaban entre sí los integrantes del grupo.</w:t>
+      </w:r>
+    </w:p>
+    <w:p>
+      <w:pPr>
+        <w:spacing w:line="360" w:lineRule="auto"/>
+        <w:rPr>
+          <w:rFonts w:ascii="Arial" w:hAnsi="Arial" w:cs="Arial"/>
+          <w:lang w:val="es-ES"/>
+        </w:rPr>
+      </w:pPr>
+    </w:p>
+    <w:p>
+      <w:pPr>
+        <w:spacing w:line="360" w:lineRule="auto"/>
+        <w:rPr>
+          <w:rFonts w:ascii="Arial" w:hAnsi="Arial" w:cs="Arial"/>
+          <w:b/>
+          <w:bCs/>
+          <w:color w:val="0070C0"/>
+          <w:lang w:val="es-ES"/>
+        </w:rPr>
+      </w:pPr>
+      <w:r>
+        <w:rPr>
+          <w:rFonts w:ascii="Arial" w:hAnsi="Arial" w:cs="Arial"/>
+          <w:b/>
+          <w:bCs/>
+          <w:color w:val="0070C0"/>
+          <w:lang w:val="es-ES"/>
+        </w:rPr>
+        <w:t>## 2023/03/9</w:t>
+      </w:r>
+    </w:p>
+    <w:p>
+      <w:pPr>
+        <w:spacing w:line="360" w:lineRule="auto"/>
+        <w:rPr>
+          <w:rFonts w:ascii="Arial" w:hAnsi="Arial" w:cs="Arial"/>
+          <w:lang w:val="es-ES"/>
+        </w:rPr>
+      </w:pPr>
+      <w:r>
+        <w:rPr>
+          <w:rFonts w:ascii="Arial" w:hAnsi="Arial" w:cs="Arial"/>
+          <w:lang w:val="es-ES"/>
+        </w:rPr>
+        <w:t xml:space="preserve">Último día antes del examen de “Cambios Químicos”. Realizamos una actividad de Picklers como repaso para el examen. Es una herramienta como Kahoot, pero dando las respuestas con QR’s que el profesor lee con su móvil. La ventaja principal de esta herramienta es que los alumnos no usan el móvil, una fuente de distracción. </w:t>
+      </w:r>
+      <w:r>
+        <w:rPr>
+          <w:rFonts w:ascii="Arial" w:hAnsi="Arial" w:cs="Arial"/>
+          <w:lang w:val="es-ES"/>
+        </w:rPr>
+        <w:t>Esta fase de Picklers se centra más en las nociones teóricas del temario. La clase se completa con la resolución en grupo de problemas varios de estequiometría y conservación de la masa.</w:t>
       </w:r>
     </w:p>
     <w:p>
@@ -9107,65 +10683,30 @@
           <w:color w:val="0070C0"/>
           <w:lang w:val="es-ES"/>
         </w:rPr>
-        <w:t>## 2023/03/2</w:t>
-      </w:r>
-    </w:p>
-    <w:p>
-      <w:pPr>
-        <w:spacing w:line="360" w:lineRule="auto"/>
-        <w:rPr>
-          <w:rFonts w:ascii="Arial" w:hAnsi="Arial" w:cs="Arial"/>
-          <w:lang w:val="es-ES"/>
-        </w:rPr>
-      </w:pPr>
-      <w:r>
-        <w:rPr>
-          <w:rFonts w:ascii="Arial" w:hAnsi="Arial" w:cs="Arial"/>
-          <w:lang w:val="es-ES"/>
-        </w:rPr>
-        <w:t>Laboratorio de disoluciones: se sigue el guión de una práctica guiada</w:t>
-      </w:r>
-      <w:r>
-        <w:rPr>
-          <w:rFonts w:ascii="Arial" w:hAnsi="Arial" w:cs="Arial"/>
-          <w:lang w:val="es-ES"/>
-        </w:rPr>
-        <w:t xml:space="preserve"> en el que se preparan disoluciones de una determinada concentración, expresada en molaridad y en porcentaje en masa. Para ello disolvían cristales de sulfato de cobre en agua. Durante este laboratorio, los estudiantes aprendieron a utilizar diferentes materiales de laboratorio, como la espátula, el vidrio de reloj, el frasco lavador, etc</w:t>
-      </w:r>
-      <w:r>
-        <w:rPr>
-          <w:rFonts w:ascii="Arial" w:hAnsi="Arial" w:cs="Arial"/>
-          <w:lang w:val="es-ES"/>
-        </w:rPr>
-        <w:t>.</w:t>
-      </w:r>
-      <w:r>
-        <w:rPr>
-          <w:rFonts w:ascii="Arial" w:hAnsi="Arial" w:cs="Arial"/>
-          <w:lang w:val="es-ES"/>
-        </w:rPr>
-        <w:t>, y entendieron pequeños</w:t>
-      </w:r>
-      <w:r>
-        <w:rPr>
-          <w:rFonts w:ascii="Arial" w:hAnsi="Arial" w:cs="Arial"/>
-          <w:lang w:val="es-ES"/>
-        </w:rPr>
-        <w:t xml:space="preserve"> detalles que solo se entienden “haciendo” y no “viendo”. Por ejemplo, descubrieron que si echaban cristales más pequeños de sulfato de cobre se disolvía mejor en agua; que arrastrar los últimos posos de sulfato en el vidrio de reloj con ayuda del frasco lavador les ayudaba a terminar con una concentración más precisa; que tenían que tarar primero la masa del vidrio de reloj para medir solo la masa del sulfato en la balanza; que para no pasarse de volumen era mejor disolver el sulfato en un 80% del agua necesaria antes de terminar de enrasar con el agua restante, etc. Todo esto lo descubrieron a base de ensayo y error, y con la ayuda de Alicia y </w:t>
-      </w:r>
-      <w:r>
-        <w:rPr>
-          <w:rFonts w:ascii="Arial" w:hAnsi="Arial" w:cs="Arial"/>
-          <w:lang w:val="es-ES"/>
-        </w:rPr>
-        <w:t>de mí</w:t>
-      </w:r>
-      <w:r>
-        <w:rPr>
-          <w:rFonts w:ascii="Arial" w:hAnsi="Arial" w:cs="Arial"/>
-          <w:lang w:val="es-ES"/>
-        </w:rPr>
-        <w:t>.</w:t>
+        <w:t>## 2023/03/10</w:t>
+      </w:r>
+    </w:p>
+    <w:p>
+      <w:pPr>
+        <w:spacing w:line="360" w:lineRule="auto"/>
+        <w:rPr>
+          <w:rFonts w:ascii="Arial" w:hAnsi="Arial" w:cs="Arial"/>
+          <w:lang w:val="es-ES"/>
+        </w:rPr>
+      </w:pPr>
+      <w:r>
+        <w:rPr>
+          <w:rFonts w:ascii="Arial" w:hAnsi="Arial" w:cs="Arial"/>
+          <w:lang w:val="es-ES"/>
+        </w:rPr>
+        <w:t>Realizamos el examen de “Cambios Químicos”. Alicia me comenta que tenemos dos alumnos con TDAH, por lo que disponen de algo más de tiempo para realizar la prueba. Tenemos la mala suerte de que salta la alarma de incendios justo al acabar el examen para el resto de la clase y me tengo que llevar a los dos alumnos con tiempo extra a un rincón en el patio para que no hablen con el resto de los compañeros mientras acaban la prueba. Se notaba que estos alumnos necesitaban más tiempo porque levantaban su cabeza del papel mucho más frecuentemente que sus compañeros y se distraían a menudo. Aunque no sé si está bien o mal, si yo observaba que se distraían demasiado tiempo, iba a su mesa a preguntarles si necesitaban ayuda con algo.</w:t>
+      </w:r>
+      <w:r>
+        <w:rPr>
+          <w:rFonts w:ascii="Arial" w:hAnsi="Arial" w:cs="Arial"/>
+          <w:lang w:val="es-ES"/>
+        </w:rPr>
+        <w:t xml:space="preserve"> Creo que así volvían a concentrarse en el examen.</w:t>
       </w:r>
     </w:p>
     <w:p>
@@ -9196,248 +10737,38 @@
           <w:color w:val="0070C0"/>
           <w:lang w:val="es-ES"/>
         </w:rPr>
-        <w:t>## 2023/03/3</w:t>
-      </w:r>
-    </w:p>
-    <w:p>
-      <w:pPr>
-        <w:spacing w:line="360" w:lineRule="auto"/>
-        <w:rPr>
-          <w:rFonts w:ascii="Arial" w:hAnsi="Arial" w:cs="Arial"/>
-          <w:lang w:val="es-ES"/>
-        </w:rPr>
-      </w:pPr>
+        <w:t>## 2023/03/17</w:t>
+      </w:r>
+    </w:p>
+    <w:p>
+      <w:pPr>
+        <w:spacing w:line="360" w:lineRule="auto"/>
+        <w:rPr>
+          <w:rFonts w:ascii="Arial" w:hAnsi="Arial" w:cs="Arial"/>
+          <w:lang w:val="es-ES"/>
+        </w:rPr>
+      </w:pPr>
+      <w:r>
+        <w:rPr>
+          <w:rFonts w:ascii="Arial" w:hAnsi="Arial" w:cs="Arial"/>
+          <w:lang w:val="es-ES"/>
+        </w:rPr>
+        <w:t xml:space="preserve">Alrededor de estas fechas, Alicia se fue de viaje cultural a Galicia con algunos alumnos del centro, por lo que me quedé yo </w:t>
+      </w:r>
+      <w:r>
+        <w:rPr>
+          <w:rFonts w:ascii="Arial" w:hAnsi="Arial" w:cs="Arial"/>
+          <w:lang w:val="es-ES"/>
+        </w:rPr>
+        <w:t xml:space="preserve">con nuestros grupos de alumnos. Siempre estaba acompañado por un profesor del centro. Tras observar que el laboratorio que hicimos de preparación de disoluciones era muy guiado, se me ocurrió dedicar una sesión a realizar una “lluvia de ideas” sobre el método científico. Entre toda la clase nos pusimos en la mente de un científico de verdad para descubrir el proceso natural de descubrimiento de algún fenómeno o de contraste </w:t>
+      </w:r>
       <w:r>
         <w:rPr>
           <w:rFonts w:ascii="Arial" w:hAnsi="Arial" w:cs="Arial"/>
           <w:lang w:val="es-ES"/>
         </w:rPr>
         <w:lastRenderedPageBreak/>
-        <w:t>Volvemos a entrar en el laboratorio, pero esta vez es por un problema de calefacción en el aula. Aquí aprendo que el bienestar de la clase es primordial para que atiendan y se concentren. Pequeños detalles como la temperatura, la luz, el mínimo ruido externo, o la disposición de la clase pueden influir en gran medida en cómo aprenden los alumnos. Por ello se da una clase de aprendizaje por andamiaje en el mismo laboratorio: se vuelve a la estequiometría</w:t>
-      </w:r>
-      <w:r>
-        <w:rPr>
-          <w:rFonts w:ascii="Arial" w:hAnsi="Arial" w:cs="Arial"/>
-          <w:lang w:val="es-ES"/>
-        </w:rPr>
-        <w:t xml:space="preserve"> y Alicia y yo resolvemos un par de ejemplos en la pizarra. Luego ponemos unos pocos más para que resuelvan entre ellos, por grupos, y para corregir invitamos a algunos alumnos a salir a la pizarra para explicar a sus compañeros cómo lo han logrado hacer. Al tratarse de un viernes, una alumna se anima a contar el chiste de “Lepe y los Polideportivos”.</w:t>
-      </w:r>
-    </w:p>
-    <w:p>
-      <w:pPr>
-        <w:spacing w:line="360" w:lineRule="auto"/>
-        <w:rPr>
-          <w:rFonts w:ascii="Arial" w:hAnsi="Arial" w:cs="Arial"/>
-          <w:lang w:val="es-ES"/>
-        </w:rPr>
-      </w:pPr>
-    </w:p>
-    <w:p>
-      <w:pPr>
-        <w:spacing w:line="360" w:lineRule="auto"/>
-        <w:rPr>
-          <w:rFonts w:ascii="Arial" w:hAnsi="Arial" w:cs="Arial"/>
-          <w:b/>
-          <w:bCs/>
-          <w:color w:val="0070C0"/>
-          <w:lang w:val="es-ES"/>
-        </w:rPr>
-      </w:pPr>
-      <w:r>
-        <w:rPr>
-          <w:rFonts w:ascii="Arial" w:hAnsi="Arial" w:cs="Arial"/>
-          <w:b/>
-          <w:bCs/>
-          <w:color w:val="0070C0"/>
-          <w:lang w:val="es-ES"/>
-        </w:rPr>
-        <w:t>## 2023/03/8</w:t>
-      </w:r>
-    </w:p>
-    <w:p>
-      <w:pPr>
-        <w:spacing w:line="360" w:lineRule="auto"/>
-        <w:rPr>
-          <w:rFonts w:ascii="Arial" w:hAnsi="Arial" w:cs="Arial"/>
-          <w:lang w:val="es-ES"/>
-        </w:rPr>
-      </w:pPr>
-      <w:r>
-        <w:rPr>
-          <w:rFonts w:ascii="Arial" w:hAnsi="Arial" w:cs="Arial"/>
-          <w:lang w:val="es-ES"/>
-        </w:rPr>
-        <w:t>Para que los alumnos dominen los conceptos aprendidos, realizamos una ficha de ejercicios de repaso de estequiometría y de Ley de Conservación de la Masa. Ponemos a los estudiantes a trabajarla por grupos mientras que Alicia y yo nos paseamos echando un ojo. Vamos preguntando en alto periódicamente si algún grupo necesita ayuda y si observamos a un grupo atascado o distraído nos quedamos ayudándolos a recuperar la concentración o a encaminar sus ideas de resolución. Este control que tiene un profesor de quién está trabajando, quién está perdido, o quién no está atento, fue una tarea difícil para mí al principio. Me costaba determinar en que estado se encontraba cada grupo y tardaba un tiempo en detectarlo mirando lo que estaban escribiendo. Con el tiempo fui conociendo más en detalle a la clase y aprendí las “caras” de los alumnos. Al final del Prácticum era capaz de detectar con bastante éxito el estado de trabajo de los grupos simplemente mirando las caras y cómo interactuaban entre sí los integrantes del grupo.</w:t>
-      </w:r>
-    </w:p>
-    <w:p>
-      <w:pPr>
-        <w:spacing w:line="360" w:lineRule="auto"/>
-        <w:rPr>
-          <w:rFonts w:ascii="Arial" w:hAnsi="Arial" w:cs="Arial"/>
-          <w:lang w:val="es-ES"/>
-        </w:rPr>
-      </w:pPr>
-    </w:p>
-    <w:p>
-      <w:pPr>
-        <w:spacing w:line="360" w:lineRule="auto"/>
-        <w:rPr>
-          <w:rFonts w:ascii="Arial" w:hAnsi="Arial" w:cs="Arial"/>
-          <w:b/>
-          <w:bCs/>
-          <w:color w:val="0070C0"/>
-          <w:lang w:val="es-ES"/>
-        </w:rPr>
-      </w:pPr>
-      <w:r>
-        <w:rPr>
-          <w:rFonts w:ascii="Arial" w:hAnsi="Arial" w:cs="Arial"/>
-          <w:b/>
-          <w:bCs/>
-          <w:color w:val="0070C0"/>
-          <w:lang w:val="es-ES"/>
-        </w:rPr>
-        <w:t>## 2023/03/9</w:t>
-      </w:r>
-    </w:p>
-    <w:p>
-      <w:pPr>
-        <w:spacing w:line="360" w:lineRule="auto"/>
-        <w:rPr>
-          <w:rFonts w:ascii="Arial" w:hAnsi="Arial" w:cs="Arial"/>
-          <w:lang w:val="es-ES"/>
-        </w:rPr>
-      </w:pPr>
-      <w:r>
-        <w:rPr>
-          <w:rFonts w:ascii="Arial" w:hAnsi="Arial" w:cs="Arial"/>
-          <w:lang w:val="es-ES"/>
-        </w:rPr>
-        <w:t xml:space="preserve">Último día antes del examen de “Cambios Químicos”. Realizamos una actividad de Picklers como repaso para el examen. Es una herramienta como Kahoot, pero dando las respuestas con QR’s que el profesor lee con su móvil. La ventaja principal de esta herramienta es que los alumnos no usan el móvil, una fuente de distracción. </w:t>
-      </w:r>
-      <w:r>
-        <w:rPr>
-          <w:rFonts w:ascii="Arial" w:hAnsi="Arial" w:cs="Arial"/>
-          <w:lang w:val="es-ES"/>
-        </w:rPr>
-        <w:t>Esta fase de Picklers se centra más en las nociones teóricas del temario. La clase se completa con la resolución en grupo de problemas varios de estequiometría y conservación de la masa.</w:t>
-      </w:r>
-    </w:p>
-    <w:p>
-      <w:pPr>
-        <w:spacing w:line="360" w:lineRule="auto"/>
-        <w:rPr>
-          <w:rFonts w:ascii="Arial" w:hAnsi="Arial" w:cs="Arial"/>
-          <w:lang w:val="es-ES"/>
-        </w:rPr>
-      </w:pPr>
-      <w:r>
-        <w:rPr>
-          <w:rFonts w:ascii="Arial" w:hAnsi="Arial" w:cs="Arial"/>
-          <w:lang w:val="es-ES"/>
-        </w:rPr>
-        <w:lastRenderedPageBreak/>
-        <w:t xml:space="preserve">    </w:t>
-      </w:r>
-    </w:p>
-    <w:p>
-      <w:pPr>
-        <w:spacing w:line="360" w:lineRule="auto"/>
-        <w:rPr>
-          <w:rFonts w:ascii="Arial" w:hAnsi="Arial" w:cs="Arial"/>
-          <w:b/>
-          <w:bCs/>
-          <w:color w:val="0070C0"/>
-          <w:lang w:val="es-ES"/>
-        </w:rPr>
-      </w:pPr>
-      <w:r>
-        <w:rPr>
-          <w:rFonts w:ascii="Arial" w:hAnsi="Arial" w:cs="Arial"/>
-          <w:b/>
-          <w:bCs/>
-          <w:color w:val="0070C0"/>
-          <w:lang w:val="es-ES"/>
-        </w:rPr>
-        <w:t>## 2023/03/10</w:t>
-      </w:r>
-    </w:p>
-    <w:p>
-      <w:pPr>
-        <w:spacing w:line="360" w:lineRule="auto"/>
-        <w:rPr>
-          <w:rFonts w:ascii="Arial" w:hAnsi="Arial" w:cs="Arial"/>
-          <w:lang w:val="es-ES"/>
-        </w:rPr>
-      </w:pPr>
-      <w:r>
-        <w:rPr>
-          <w:rFonts w:ascii="Arial" w:hAnsi="Arial" w:cs="Arial"/>
-          <w:lang w:val="es-ES"/>
-        </w:rPr>
-        <w:t>Realizamos el examen de “Cambios Químicos”. Alicia me comenta que tenemos dos alumnos con TDAH, por lo que disponen de algo más de tiempo para realizar la prueba. Tenemos la mala suerte de que salta la alarma de incendios justo al acabar el examen para el resto de la clase y me tengo que llevar a los dos alumnos con tiempo extra a un rincón en el patio para que no hablen con el resto de los compañeros mientras acaban la prueba. Se notaba que estos alumnos necesitaban más tiempo porque levantaban su cabeza del papel mucho más frecuentemente que sus compañeros y se distraían a menudo. Aunque no sé si está bien o mal, si yo observaba que se distraían demasiado tiempo, iba a su mesa a preguntarles si necesitaban ayuda con algo.</w:t>
-      </w:r>
-      <w:r>
-        <w:rPr>
-          <w:rFonts w:ascii="Arial" w:hAnsi="Arial" w:cs="Arial"/>
-          <w:lang w:val="es-ES"/>
-        </w:rPr>
-        <w:t xml:space="preserve"> Creo que así volvían a concentrarse en el examen.</w:t>
-      </w:r>
-    </w:p>
-    <w:p>
-      <w:pPr>
-        <w:spacing w:line="360" w:lineRule="auto"/>
-        <w:rPr>
-          <w:rFonts w:ascii="Arial" w:hAnsi="Arial" w:cs="Arial"/>
-          <w:lang w:val="es-ES"/>
-        </w:rPr>
-      </w:pPr>
-    </w:p>
-    <w:p>
-      <w:pPr>
-        <w:spacing w:line="360" w:lineRule="auto"/>
-        <w:rPr>
-          <w:rFonts w:ascii="Arial" w:hAnsi="Arial" w:cs="Arial"/>
-          <w:b/>
-          <w:bCs/>
-          <w:color w:val="0070C0"/>
-          <w:lang w:val="es-ES"/>
-        </w:rPr>
-      </w:pPr>
-      <w:r>
-        <w:rPr>
-          <w:rFonts w:ascii="Arial" w:hAnsi="Arial" w:cs="Arial"/>
-          <w:b/>
-          <w:bCs/>
-          <w:color w:val="0070C0"/>
-          <w:lang w:val="es-ES"/>
-        </w:rPr>
-        <w:t>## 2023/03/17</w:t>
-      </w:r>
-    </w:p>
-    <w:p>
-      <w:pPr>
-        <w:spacing w:line="360" w:lineRule="auto"/>
-        <w:rPr>
-          <w:rFonts w:ascii="Arial" w:hAnsi="Arial" w:cs="Arial"/>
-          <w:lang w:val="es-ES"/>
-        </w:rPr>
-      </w:pPr>
-      <w:r>
-        <w:rPr>
-          <w:rFonts w:ascii="Arial" w:hAnsi="Arial" w:cs="Arial"/>
-          <w:lang w:val="es-ES"/>
-        </w:rPr>
-        <w:t xml:space="preserve">Alrededor de estas fechas, Alicia se fue de viaje cultural a Galicia con algunos alumnos del centro, por lo que me quedé yo </w:t>
-      </w:r>
-      <w:r>
-        <w:rPr>
-          <w:rFonts w:ascii="Arial" w:hAnsi="Arial" w:cs="Arial"/>
-          <w:lang w:val="es-ES"/>
-        </w:rPr>
-        <w:t>con nuestros grupos de alumnos. Siempre estaba acompañado por un profesor del centro. Tras observar que el laboratorio que hicimos de preparación de disoluciones era muy guiado, se me ocurrió dedicar una sesión a realizar una “lluvia de ideas” sobre el método científico. Entre toda la clase nos pusimos en la mente de un científico de verdad para descubrir el proceso natural de descubrimiento de algún fenómeno o de contraste de hipótesis. En la figura de abajo se muestran las ideas que conseguimos plasmar en la pizarra</w:t>
+        <w:t>de hipótesis. En la figura de abajo se muestran las ideas que conseguimos plasmar en la pizarra</w:t>
       </w:r>
       <w:r>
         <w:rPr>
@@ -9465,9 +10796,9 @@
       <w:r>
         <w:rPr>
           <w:rFonts w:ascii="Arial" w:hAnsi="Arial" w:cs="Arial"/>
-          <w:lang w:val="es-ES"/>
-        </w:rPr>
-        <w:lastRenderedPageBreak/>
+          <w:noProof/>
+          <w:lang w:val="es-ES"/>
+        </w:rPr>
         <w:drawing>
           <wp:inline distT="0" distB="0" distL="0" distR="0" wp14:anchorId="52A5A95F" wp14:editId="4F9D9198">
             <wp:extent cx="5943600" cy="4781550"/>
@@ -9484,7 +10815,7 @@
                     <pic:cNvPicPr/>
                   </pic:nvPicPr>
                   <pic:blipFill>
-                    <a:blip r:embed="rId14"/>
+                    <a:blip r:embed="rId21"/>
                     <a:stretch>
                       <a:fillRect/>
                     </a:stretch>
@@ -9565,7 +10896,7 @@
           <w:rFonts w:ascii="Arial" w:hAnsi="Arial" w:cs="Arial"/>
           <w:lang w:val="es-ES"/>
         </w:rPr>
-        <w:t xml:space="preserve">Revisé en la pizarra el examen de “Cambios Químicos”, deteniéndome en aquellas partes donde Alicia y yo encontramos más errores, asegurándonos de que todos los alumnos seguían la resolución. Alicia me comentó que a ella le gusta hacer primero la resolución en la pizarra para que los alumnos la copien y luego a unos 10 minutos de finalizar la clase entrega los exámenes para evitar interrupciones que tengan que ver con la puntuación otorgada en los </w:t>
+        <w:t xml:space="preserve">Revisé en la pizarra el examen de “Cambios Químicos”, deteniéndome en aquellas partes donde Alicia y yo encontramos más errores, asegurándonos de que todos los alumnos seguían la resolución. Alicia me comentó que a ella le gusta hacer primero la resolución en la pizarra </w:t>
       </w:r>
       <w:r>
         <w:rPr>
@@ -9573,7 +10904,7 @@
           <w:lang w:val="es-ES"/>
         </w:rPr>
         <w:lastRenderedPageBreak/>
-        <w:t>mismos. Me parece una manera práctica de que los alumnos atiendan a la corrección sin distracciones.</w:t>
+        <w:t>para que los alumnos la copien y luego a unos 10 minutos de finalizar la clase entrega los exámenes para evitar interrupciones que tengan que ver con la puntuación otorgada en los mismos. Me parece una manera práctica de que los alumnos atiendan a la corrección sin distracciones.</w:t>
       </w:r>
     </w:p>
     <w:p>
@@ -9730,14 +11061,7 @@
           <w:rFonts w:ascii="Arial" w:hAnsi="Arial" w:cs="Arial"/>
           <w:lang w:val="es-ES"/>
         </w:rPr>
-        <w:t>Abrimos Science Bits y completamos la fase Empezamos y Exploramos. Comenzamos viendo vídeos y simulaciones en los que se muestran carreras y se van lanzando preguntas para que los estudiantes reflexionen. Gracias a ellas, los mismos alumnos entienden que gana “el más rápido”, y que ese es el que “en el mismo tiempo recorre más distancia” o el que “recorre la misma distancia en menos tiempo”. Finalmente dan con la fórmula v = d/t y yo dibujo alguna gráfica en la pizarra para que empiecen a coger soltura con las representaciones d-t, v-t, x-y. Es interesante mencionar que durante esta clase no copiamos nada en los cuadernos</w:t>
-      </w:r>
-      <w:r>
-        <w:rPr>
-          <w:rFonts w:ascii="Arial" w:hAnsi="Arial" w:cs="Arial"/>
-          <w:lang w:val="es-ES"/>
-        </w:rPr>
-        <w:t xml:space="preserve"> ya que el </w:t>
+        <w:t xml:space="preserve">Abrimos Science Bits y completamos la fase Empezamos y Exploramos. Comenzamos viendo vídeos y simulaciones en los que se muestran carreras y se van lanzando preguntas para que los estudiantes reflexionen. Gracias a ellas, los mismos alumnos entienden que gana “el más rápido”, y que ese es el que “en el mismo tiempo recorre más distancia” o el que “recorre la misma distancia en menos tiempo”. Finalmente dan con la fórmula v = d/t y yo dibujo alguna </w:t>
       </w:r>
       <w:r>
         <w:rPr>
@@ -9745,7 +11069,14 @@
           <w:lang w:val="es-ES"/>
         </w:rPr>
         <w:lastRenderedPageBreak/>
-        <w:t>objetivo estaba en que se familiarizaran con los conceptos que trabajaríamos de manera más formal más adelante y que lo asociaran con la intuición.</w:t>
+        <w:t>gráfica en la pizarra para que empiecen a coger soltura con las representaciones d-t, v-t, x-y. Es interesante mencionar que durante esta clase no copiamos nada en los cuadernos</w:t>
+      </w:r>
+      <w:r>
+        <w:rPr>
+          <w:rFonts w:ascii="Arial" w:hAnsi="Arial" w:cs="Arial"/>
+          <w:lang w:val="es-ES"/>
+        </w:rPr>
+        <w:t xml:space="preserve"> ya que el objetivo estaba en que se familiarizaran con los conceptos que trabajaríamos de manera más formal más adelante y que lo asociaran con la intuición.</w:t>
       </w:r>
     </w:p>
     <w:p>
@@ -9838,7 +11169,7 @@
           <w:rFonts w:ascii="Arial" w:hAnsi="Arial" w:cs="Arial"/>
           <w:lang w:val="es-ES"/>
         </w:rPr>
-        <w:t xml:space="preserve">Después pasamos a un problema más analítico para comenzar a utilizar v = d/t. Me invento un problema a partir del récord de Usain Bolt de los 100m lisos. La pregunta es sencilla: que calcularan su velocidad. Varios lo consiguen sin mayor esfuerzo, pero cuando vamos a chequear una noticia, encontramos que la velocidad que se especifica allí es algo mayor de la que nos salía a nosotros. Esto me sirve para ahondar en la diferencia entre velocidad instantánea y velocidad media. Aprovechamos para dibujar la gráfica del movimiento que nosotros habíamos asumido (línea recta, vel cte) vs la del movimiento real (con la aceleración inicial) y observamos el por qué de la diferencia en los resultados de manera gráfica. En la </w:t>
+        <w:t xml:space="preserve">Después pasamos a un problema más analítico para comenzar a utilizar v = d/t. Me invento un problema a partir del récord de Usain Bolt de los 100m lisos. La pregunta es sencilla: que calcularan su velocidad. Varios lo consiguen sin mayor esfuerzo, pero cuando vamos a chequear una noticia, encontramos que la velocidad que se especifica allí es algo mayor de la que nos salía a nosotros. Esto me sirve para ahondar en la diferencia entre velocidad instantánea y velocidad media. Aprovechamos para dibujar la gráfica del movimiento que nosotros habíamos asumido (línea recta, vel cte) vs la del movimiento real (con la aceleración </w:t>
       </w:r>
       <w:r>
         <w:rPr>
@@ -9846,7 +11177,7 @@
           <w:lang w:val="es-ES"/>
         </w:rPr>
         <w:lastRenderedPageBreak/>
-        <w:t>noticia se especificaba la velocidad punta, una velocidad instantánea, mientras que nosotros habíamos calculado la velocidad media.</w:t>
+        <w:t>inicial) y observamos el por qué de la diferencia en los resultados de manera gráfica. En la noticia se especificaba la velocidad punta, una velocidad instantánea, mientras que nosotros habíamos calculado la velocidad media.</w:t>
       </w:r>
     </w:p>
     <w:p>
@@ -10769,21 +12100,7 @@
           <w:rFonts w:ascii="Arial" w:hAnsi="Arial" w:cs="Arial"/>
           <w:lang w:val="es-ES"/>
         </w:rPr>
-        <w:t>, este tema pertenece al bloque de “</w:t>
-      </w:r>
-      <w:r>
-        <w:rPr>
-          <w:rFonts w:ascii="Arial" w:hAnsi="Arial" w:cs="Arial"/>
-          <w:lang w:val="es-ES"/>
-        </w:rPr>
-        <w:t>El cambio</w:t>
-      </w:r>
-      <w:r>
-        <w:rPr>
-          <w:rFonts w:ascii="Arial" w:hAnsi="Arial" w:cs="Arial"/>
-          <w:lang w:val="es-ES"/>
-        </w:rPr>
-        <w:t>”, cuyos contenidos a tratar son los siguientes:</w:t>
+        <w:t>, este tema pertenece al bloque de “El cambio”, cuyos contenidos a tratar son los siguientes:</w:t>
       </w:r>
     </w:p>
     <w:p>
@@ -11376,130 +12693,86 @@
         <w:rPr>
           <w:rFonts w:ascii="Arial" w:hAnsi="Arial" w:cs="Arial"/>
         </w:rPr>
-        <w:t>During this session</w:t>
-      </w:r>
-      <w:r>
-        <w:rPr>
-          <w:rFonts w:ascii="Arial" w:hAnsi="Arial" w:cs="Arial"/>
-        </w:rPr>
-        <w:t xml:space="preserve">, some </w:t>
-      </w:r>
-      <w:r>
-        <w:rPr>
-          <w:rFonts w:ascii="Arial" w:hAnsi="Arial" w:cs="Arial"/>
-        </w:rPr>
-        <w:t>harder</w:t>
-      </w:r>
-      <w:r>
-        <w:rPr>
-          <w:rFonts w:ascii="Arial" w:hAnsi="Arial" w:cs="Arial"/>
-        </w:rPr>
-        <w:t xml:space="preserve"> exercises involving masses, moles, and molecules are solved</w:t>
-      </w:r>
-      <w:r>
-        <w:rPr>
-          <w:rFonts w:ascii="Arial" w:hAnsi="Arial" w:cs="Arial"/>
+        <w:t xml:space="preserve">During this session, some harder exercises involving masses, moles, and molecules are solved. </w:t>
+      </w:r>
+      <w:r>
+        <w:rPr>
+          <w:rFonts w:ascii="Arial" w:hAnsi="Arial" w:cs="Arial"/>
+        </w:rPr>
+        <w:t xml:space="preserve">Students also learn how to balance chemical reactions. </w:t>
+      </w:r>
+    </w:p>
+    <w:p>
+      <w:pPr>
+        <w:spacing w:line="360" w:lineRule="auto"/>
+        <w:ind w:left="360"/>
+        <w:rPr>
+          <w:rFonts w:ascii="Arial" w:hAnsi="Arial" w:cs="Arial"/>
+          <w:b/>
+          <w:bCs/>
+          <w:color w:val="7030A0"/>
+          <w:u w:val="single"/>
+        </w:rPr>
+      </w:pPr>
+      <w:r>
+        <w:rPr>
+          <w:rFonts w:ascii="Arial" w:hAnsi="Arial" w:cs="Arial"/>
+          <w:b/>
+          <w:bCs/>
+          <w:color w:val="7030A0"/>
+          <w:u w:val="single"/>
+        </w:rPr>
+        <w:t xml:space="preserve">Session </w:t>
+      </w:r>
+      <w:r>
+        <w:rPr>
+          <w:rFonts w:ascii="Arial" w:hAnsi="Arial" w:cs="Arial"/>
+          <w:b/>
+          <w:bCs/>
+          <w:color w:val="7030A0"/>
+          <w:u w:val="single"/>
+        </w:rPr>
+        <w:t>4</w:t>
+      </w:r>
+      <w:r>
+        <w:rPr>
+          <w:rFonts w:ascii="Arial" w:hAnsi="Arial" w:cs="Arial"/>
+          <w:b/>
+          <w:bCs/>
+          <w:color w:val="7030A0"/>
+          <w:u w:val="single"/>
+        </w:rPr>
+        <w:t xml:space="preserve">: </w:t>
+      </w:r>
+      <w:r>
+        <w:rPr>
+          <w:rFonts w:ascii="Arial" w:hAnsi="Arial" w:cs="Arial"/>
+          <w:b/>
+          <w:bCs/>
+          <w:color w:val="7030A0"/>
+          <w:u w:val="single"/>
+        </w:rPr>
+        <w:t>Collision Model</w:t>
+      </w:r>
+      <w:r>
+        <w:rPr>
+          <w:rFonts w:ascii="Arial" w:hAnsi="Arial" w:cs="Arial"/>
+          <w:b/>
+          <w:bCs/>
+          <w:color w:val="7030A0"/>
+          <w:u w:val="single"/>
         </w:rPr>
         <w:t xml:space="preserve">. </w:t>
       </w:r>
       <w:r>
         <w:rPr>
           <w:rFonts w:ascii="Arial" w:hAnsi="Arial" w:cs="Arial"/>
-        </w:rPr>
-        <w:t xml:space="preserve">Students also learn how to balance chemical reactions. </w:t>
-      </w:r>
-    </w:p>
-    <w:p>
-      <w:pPr>
-        <w:spacing w:line="360" w:lineRule="auto"/>
-        <w:ind w:left="360"/>
-        <w:rPr>
-          <w:rFonts w:ascii="Arial" w:hAnsi="Arial" w:cs="Arial"/>
           <w:b/>
           <w:bCs/>
           <w:color w:val="7030A0"/>
           <w:u w:val="single"/>
         </w:rPr>
-      </w:pPr>
-      <w:r>
-        <w:rPr>
-          <w:rFonts w:ascii="Arial" w:hAnsi="Arial" w:cs="Arial"/>
-          <w:b/>
-          <w:bCs/>
-          <w:color w:val="7030A0"/>
-          <w:u w:val="single"/>
-        </w:rPr>
-        <w:t xml:space="preserve">Session </w:t>
-      </w:r>
-      <w:r>
-        <w:rPr>
-          <w:rFonts w:ascii="Arial" w:hAnsi="Arial" w:cs="Arial"/>
-          <w:b/>
-          <w:bCs/>
-          <w:color w:val="7030A0"/>
-          <w:u w:val="single"/>
-        </w:rPr>
-        <w:t>4</w:t>
-      </w:r>
-      <w:r>
-        <w:rPr>
-          <w:rFonts w:ascii="Arial" w:hAnsi="Arial" w:cs="Arial"/>
-          <w:b/>
-          <w:bCs/>
-          <w:color w:val="7030A0"/>
-          <w:u w:val="single"/>
-        </w:rPr>
-        <w:t xml:space="preserve">: </w:t>
-      </w:r>
-      <w:r>
-        <w:rPr>
-          <w:rFonts w:ascii="Arial" w:hAnsi="Arial" w:cs="Arial"/>
-          <w:b/>
-          <w:bCs/>
-          <w:color w:val="7030A0"/>
-          <w:u w:val="single"/>
-        </w:rPr>
-        <w:t>Collision Model</w:t>
-      </w:r>
-      <w:r>
-        <w:rPr>
-          <w:rFonts w:ascii="Arial" w:hAnsi="Arial" w:cs="Arial"/>
-          <w:b/>
-          <w:bCs/>
-          <w:color w:val="7030A0"/>
-          <w:u w:val="single"/>
-        </w:rPr>
-        <w:t xml:space="preserve">. </w:t>
-      </w:r>
-      <w:r>
-        <w:rPr>
-          <w:rFonts w:ascii="Arial" w:hAnsi="Arial" w:cs="Arial"/>
-          <w:b/>
-          <w:bCs/>
-          <w:color w:val="7030A0"/>
-          <w:u w:val="single"/>
-        </w:rPr>
-        <w:t xml:space="preserve">An </w:t>
-      </w:r>
-      <w:r>
-        <w:rPr>
-          <w:rFonts w:ascii="Arial" w:hAnsi="Arial" w:cs="Arial"/>
-          <w:b/>
-          <w:bCs/>
-          <w:color w:val="7030A0"/>
-          <w:u w:val="single"/>
-        </w:rPr>
-        <w:t>activity</w:t>
-      </w:r>
-      <w:r>
-        <w:rPr>
-          <w:rFonts w:ascii="Arial" w:hAnsi="Arial" w:cs="Arial"/>
-          <w:b/>
-          <w:bCs/>
-          <w:color w:val="7030A0"/>
-          <w:u w:val="single"/>
-        </w:rPr>
-        <w:t xml:space="preserve"> with plasticine. </w:t>
+        <w:t xml:space="preserve">An activity with plasticine. </w:t>
       </w:r>
       <w:r>
         <w:rPr>
@@ -16251,7 +17524,7 @@
       </w:r>
     </w:p>
     <w:sectPr>
-      <w:footerReference w:type="default" r:id="rId15"/>
+      <w:footerReference w:type="default" r:id="rId22"/>
       <w:pgSz w:w="12240" w:h="15840"/>
       <w:pgMar w:top="1440" w:right="1440" w:bottom="1440" w:left="1440" w:header="720" w:footer="720" w:gutter="0"/>
       <w:cols w:space="720"/>

</xml_diff>